<commit_message>
la casa de las lomas
</commit_message>
<xml_diff>
--- a/embrion.dorado.docx
+++ b/embrion.dorado.docx
@@ -3196,7 +3196,79 @@
         <w:rPr>
           <w:lang w:val="es-ES"/>
         </w:rPr>
-        <w:t xml:space="preserve">Retumbaron los tambores en el quirófano y retumbó el tarugo de tamarindo en la digestión de la enfermera y retumbó tu tumba madre y retumbó tu útero tumba y retumbó tu tambor tumba y retumbó también el reflejo de las velas en el techo: Radio Univesidad presenta su programa: Ritmos del África, retumbó la voz del locutor y retumbaron también las galaxias ultradifusas cuando las caderas de la enfermera se bambolearon rumbo al radiodespertador autodeterminado para apagarlo y retumbaron tum tum tum las sienes de tu madre y se agitaron los ríos de pentopol en su cabeza cuando la balsa obnubilada de sus alucinaciones anestésicas encalló en un litoral de la memoria: tu madre está cumpliendo siete años y retumbaron ahí entonces la aritmética de los meses que le faltaban al año de mil novecientos setenta y nueve para encallar en su cupleaños y retumbó el pastel de Hello Kitty sobre cuyas narinas yace enterrada una vela con forma de núero siete mientras que una enredadera de niños globos payasos serpentinas se enreda que te enreda en el pasado remoto de tu madre que con su faringe niña sopla que te sopla pero la flama aniversaria no se agita por el contrario permanece y tu madre sopla que te sopla en sus pulmones exigidos estas son las mañanitas que cantaba el rey David mas ni con las mañanitas la flama se inmuta o se extingue hoy por ser día de tu cumple te las cantamos aquí obstinada en reencenderse a pesar de los embates céfiros del aliento infantil de tu mamá drogada para abortar entre risas del payaso y globos abscesos de color conteniendo su mutismo aéreo mientras que tu madre se ahoga desde la tráquea en ese esfuerzo sobre humano soplando un aire ávido y por cumplir siete años desesperado y cuando parece que se apagó se enciende de nuevo y tu madre quisiera robarle una ventisca de aire a los globos de las paredes pero estos tan calladitos tan contenidos en su atmósfera nada responden despierta mi bien despierta mira que ya amaneció ¡mor di da mor di da! canta el coro de risas endodonciadas de azúcar tan impacientes como siempre por ir a reventar a palos la piñata hasta que tu mamá en un berrinche lírico se enoja porque qué se cree esta mugre vela para venirme a arruinar y desesperar y emberrinchar mi cumple con su flama necia y retumbó de pronto en eso así subitamente es decir como suelen sobrevenir sin más las tragedias en las novelas el silencio y el cambio de ánimo y el entristecimiento general del decorado porque a nadie ya le importa tu madre ni su berrinche ni la flama empecinada y las mañanitas se silencian y ninguna mano adulta viene a abstraerle a tu mamá su nuca niña contra el pastel para que sumerja su semblante en la mordida mordida mordida ni la van tampoco a consolar en su merecido berrinche ni a venir a explicarle tampoco que esa clase de velas fueron químicamente concebidas para generar un impacto de desesperación en la percepción fenomenológico temporal de las niñas fingiendo reencenderse en un ciclo cuasiinfinito que brutalmente se rompió con una embolia: ¿qué pasa mamá? ¿por qué todos mis amigos se van de mi cumpleaños? pero la pregunta se queda suspendida de sí misma o de la combustión mentirosa de la vela hasta que un par de dedos ensalivados de adulto la apagan absolutamente junto con el aniversario entero: se nos apagó la abuela en vez de la vela ¿me entendiste? ¿cuál abuela? ¿pues cuál abuela va a ser? ¡la única que te queda: la abuela Malena! ¿qué le pasó? ¡le dio una embolia, qué no estás viendo? pero si era mi fiesta de cumpleaños ¡que te calles, niña pendeja, las embolias no avisan, hay que llamar a una ambulancia! y retumbaron la prisa del apuro quítenme ese pastel de enmedio para recostar a la abuelita aquí encima del aborto de una fiesta de cumpleaños acompañada por el riguroso desfile de remedios caseros para la embolia: dénle un ajo o no mejor un té de gengibre o no mejor traigan rápido una rama de gingko ¡abran paso, abran paso! retumbaron las botas de los paramédicos abriendo la compuerta del escepticismo científico en este teatro de la herbolaria popular para así llevarse en camilla la agonía de la abuela Malena y rechinaron las ruedas de la ambulancia en el árbol combinatorio de las posibilidades existenciales no realizadas porque nunca a partir de entonces la abuela Malena llegará jamás a ser tu bisabuela embrión dorado a excepción de esta proyección platónica que retumba vaga tras la anestésica fogata de pentopol con que la anestesia el doctor Marzio vino a nublar la caverna memoriosa de tu madre quien en sus apenas siete inteligentes si bien breves años ya puede pensar por sí misma: se la llevaron en camilla blanca unos hombres de blanco envuelta en sábana blanca y siendo transportada en ambulancia blanca y a la mañana siguiente la trajeron de regreso unos señores de negro en una carroza negra envuelta ella en una bolsa negra: ándale Malenita ayúdame a quitar los globos que esto pasó de ser tu fiesta de cumpleaños a volverse el velorio de tu abuelita Malena mira por acá a los invitados que llegaron con regalos y se van dejando un pésame: asómate embrión dorado al traumático recuerdo alteranestésico de tu madre niña el día en que su fiesta de cumpleaños número 7 desembocó final de los años de tu jamás para nunca bisabuela: (retúmbate ahora, embrión dorado, en un megamix de japibérdey con rosario:) Santa María, madre de Dios, ruega por ella. Nadie le cambió el vestidco por uno menos festivo, a prueba de tragedias. Santa virgen de las vírgenes, ruega por ella. Pide un deseo. Santa madre del tambor, ruega por ella. Ahora cierra los ojos, piensa fuerte en tu deseo y apaga la vela. Madre amable, ruega por ella. Pero la vela no se apaga y justo cuando pido mi deseo se desmaya mi abuela. Madre purísima, ruega por ella. No se desmayó: le dio una embolia, le dieron un té de gengibre, llegó la ambulancia, se la llevaron al hospital 20 de noviembre en donde la ciencia médica diagnosticó que falleció durante el trayecto debido a una tromboembolia pulmonar. Madre de la divina gracia, ruega por ella. Tromboembolia a su vez causada por una hipercoagulabilidad congénita factor V de Leiden: es un milagro que con tal cuadro haya alcanzado la edad que alcanzó. Virgen laudable, ruega por ella. ¿Pediste tu deseo cuando estabas apagando la vela? Virgen inimaginable, ruega por ella. No pude apagar la vela: se prendía y se prendía y se volvía a aprender. Virgen prudentísima, ruega por ella. Pues pídelo ahora, ven, apaga aquí este cirio. Virgen poderosa, ruega por ella. ¿Qué deseo pediste? Madre inallanable, ruega por ella. Que mi abuelita reviva. Madre del pentopol, ruega por ella. ¿Para qué la meten en esa caja? Madre invisible, ruega por ella. No es una caja: se llama ataúd. Madre perversa, ruega por ella. La vamos a velar aquí en la sala. Madre del creador, ruega por ella. ¿Qué significa velarla? Madre revolucionaria, ruega por ella. Que vamos a estar con ella toda la noche, despidiéndola para su viaje al cielo con diosito, y que mañana por la mañana la llevaremos al panteón para enterrarla. Salud de los enfermos, ruega por ella. ¿Bajo la tierra? ¿Para que no se pudra? Sí, bajo la tiera para que no se pudra y suba al cielo enterita, tal y como la recuerdas: ya ponte la piyama: ya te tienes qué dormir. Auxilio de los cristianos, ruega por ella. Ya se iba a dormir empiyamada cuando una sorpresiva tormenta de diarrea le nubló los intestinos. Madre del millonario, ruega por ella. Con la furia de una resurrección de crucifijo, sus intestinos lloraron un llanto de espageti con jamón y crema de cumpleañois, agua de jamaica y papas sabritas atrabancadas. Auxilio de los cristianos, ruega por ella. Durante ese momentaneo lapso de diarrea, un pelotón de guardaespaldas (traje, corbata, lentes oscuros, complexión musculosa: tal y como te imaginas a los guardaespaldas) irrumpió en tromba en el velorio. Torre de David, ruega por ella. Los guardaespaldas gravitaban en torno a un viejo alto y robusto y canoso, también de lentes oscuros, con un bigotito patético sobre los labios y la visibilísima y sonoras carencia de una oreja: ¿de dónde se agarran las gafas cuando te falta una oreja? Torre de marfil, ruega por ella. Lo feo que se veía el viejo priísta telefonista sindicalista y multibillonario de corrupción y crápula con ese agujero a raíz en vez de de una oreja. Rosa mística, ruega por ella. Te juro que no se le enchuecaban ni se le caían ni le bailaban siquiera los lentes: se me hace que los tenía clavados en la cabeza. Consuelo de los afligidos, ruega por ella. Se ven tan ridículos los políticos con lentes oscuros a la media noche: ¿quién los va a andar deslumbrando a estas horas, armados como andan hasta los tenientes? Gólgota de la abortante, ruega por ella. El viejo se quitó las gafas con mano temblorosa y se asomó hacia la boca abierta del ataúd: las lágrimas anegaron sus ojos en pretérito pluscuamperfecto. Arca de la alianza, ruega por ella. Como si las lágrimas escondieran una orden sobreentendida, los guaruras apuntaron sus cañones sobre los deudos. Arca del embrión, ruega por ella. Ya estuvo, ya nos masacraron. Espejo de pentopol, ruega por ella. Nada de eso: nadie nos disparó: todo lo contrario: entre cuatro guardaespaldas se echaron el ataúd en hombros, lo metieron dentro de una suburban negra y nos dejaron un cheque equivalente a un año de salario conglomerado de todos los aquí presentes. Casa del oro, ruega por ella. ¿Qué hacemos ahora? Qué quieres hacer, pendejo: ni modo que llamemos a la policía, si ellos mismos son la policía. Estrella de la mañana, ruega por ella. Vamos a seguirla velando en ausencia entonces: quién iba decir que la abuela valiera tanto varo. Trono de la eterna sabiduría, ruega por ella. Tu madre salió del baño media hora de diarrea después: ya no vio el ataúd: ¿dónde está mi abuelita? Puerta del cielo, ruega por ella. Ni modo de explicarle que el multibillonario magnate sindical se robó su cadáver a la media noche y como reparación nos dejó a cambio un chingo de dinero, por eso nadie va a ir a reclamarle nada, ¿o sí? Causa de nuestra alegría, ruega por ella. ¿Díganme dónde está mi abuelita? Se desmayó ayer, durante tu fiesta de  cumpleaños, ¿te acuerdas? Y la tuvimos que llevar al hospital y de ahí se fue al cielo. Dintel de la mentira, ruega por ella. ¿Ves aquella estrella?: es tu abuelita Malena. Puerta del mal, ruega por ella. ¿No que la íbamos a llevar mañana al panteón para enterrarla? Reina de los ángeles, ruega por ella. Se estima que el olfato de una niña es cien mil veces más potente que el de un adulto en cuando a detectar las mentiras. Reina de la animadversión, ruega por ella. No es cierto mamá, mira mamá, te voy a decir lo que pasó: yo apagué al fin la vela y cerré los ojos y pedí que mi abuelita reviviera y como es mi cumpleaños mi deseo se cumplió y mi abuelita ya revivió. Reina del santísimo rosario, ruega por ella. Tu madre niña se pone el abrigo. Puerta portal, ruega por ella. Y se echa, previsora como es, un rollo de papel en el bolsillo. Reina de los profetas, ruega por ella. ¿A dónde vas, Malenita? Reina del santísimo rosario, ruega por ella. Al parque a donde me llevaba mi abuelita: ahí a de estar, y si no la busco. Reina inmortal, ruega por ella. </w:t>
+        <w:t xml:space="preserve">Retumbaron los tambores en el quirófano y retumbó el tarugo de tamarindo en la digestión de la enfermera y retumbó tu tumba madre y retumbó tu útero tumba y retumbó tu tambor tumba y retumbó también el reflejo de las velas en el techo: Radio Univesidad presenta su programa: Ritmos del África, retumbó la voz del locutor y retumbaron también las galaxias ultradifusas cuando las caderas de la enfermera se bambolearon rumbo al radiodespertador autodeterminado para apagarlo y retumbaron tum tum tum las sienes de tu madre y se agitaron los ríos de pentopol en su cabeza cuando la balsa obnubilada de sus alucinaciones anestésicas encalló en un litoral de la memoria: tu madre está cumpliendo siete años y retumbaron ahí entonces la aritmética de los meses que le faltaban al año de mil novecientos setenta y nueve para encallar en su cupleaños y retumbó el pastel de Hello Kitty sobre cuyas narinas yace enterrada una vela con forma de núero siete mientras que una enredadera de niños globos payasos serpentinas se enreda que te enreda en el pasado remoto de tu madre que con su faringe niña sopla que te sopla pero la flama aniversaria no se agita por el contrario permanece y tu madre sopla que te sopla en sus pulmones exigidos estas son las mañanitas que cantaba el rey David mas ni con las mañanitas la flama se inmuta o se extingue hoy por ser día de tu cumple te las cantamos aquí obstinada en reencenderse a pesar de los embates céfiros del aliento infantil de tu mamá drogada para abortar entre risas del payaso y globos abscesos de color conteniendo su mutismo aéreo mientras que tu madre se ahoga desde la tráquea en ese esfuerzo sobre humano soplando un aire ávido y por cumplir siete años desesperado y cuando parece que se apagó se enciende de nuevo y tu madre quisiera robarle una ventisca de aire a los globos de las paredes pero estos tan calladitos tan contenidos en su atmósfera nada responden despierta mi bien despierta mira que ya amaneció ¡mor di da mor di da! canta el coro de risas endodonciadas de azúcar tan impacientes como siempre por ir a reventar a palos la piñata hasta que tu mamá en un berrinche lírico se enoja porque qué se cree esta mugre vela para venirme a arruinar y desesperar y emberrinchar mi cumple con su flama necia y retumbó de pronto en eso así subitamente es decir como suelen sobrevenir sin más las tragedias en las novelas el silencio y el cambio de ánimo y el entristecimiento general del decorado porque a nadie ya le importa tu madre ni su berrinche ni la flama empecinada y las mañanitas se silencian y ninguna mano adulta viene a abstraerle a tu mamá su nuca niña contra el pastel para que sumerja su semblante en la mordida mordida mordida ni la van tampoco a consolar en su merecido berrinche ni a venir a explicarle tampoco que esa clase de velas fueron químicamente concebidas para generar un impacto de desesperación en la percepción fenomenológico temporal de las niñas fingiendo reencenderse en un ciclo cuasiinfinito que brutalmente se rompió con una embolia: ¿qué pasa mamá? ¿por qué todos mis amigos se van de mi cumpleaños? pero la pregunta se queda suspendida de sí misma o de la combustión mentirosa de la vela hasta que un par de dedos ensalivados de adulto la apagan absolutamente junto con el aniversario entero: se nos apagó la abuela en vez de la vela ¿me entendiste? ¿cuál abuela? ¿pues cuál abuela va a ser? ¡la única que te queda: la abuela Malena! ¿qué le pasó? ¡le dio una embolia, qué no estás viendo? pero si era mi fiesta de cumpleaños ¡que te calles, niña pendeja, las embolias no avisan, hay que llamar a una ambulancia! y retumbaron la prisa del apuro quítenme ese pastel de enmedio para recostar a la abuelita aquí encima del aborto de una fiesta de cumpleaños acompañada por el riguroso desfile de remedios caseros para la embolia: dénle un ajo o no mejor un té de gengibre o no mejor traigan rápido una rama de gingko ¡abran paso, abran paso! retumbaron las botas de los paramédicos abriendo la compuerta del escepticismo científico en este teatro de la herbolaria popular para así llevarse en camilla la agonía de la abuela Malena y rechinaron las ruedas de la ambulancia en el árbol combinatorio de las posibilidades existenciales no realizadas porque nunca a partir de entonces la abuela Malena llegará jamás a ser tu bisabuela embrión dorado a excepción de esta proyección platónica que retumba vaga tras la anestésica fogata de pentopol con que la anestesia el doctor Marzio vino a nublar la caverna memoriosa de tu madre quien en sus apenas siete inteligentes si bien breves años ya puede pensar por sí misma: se la llevaron en camilla blanca unos hombres de blanco envuelta en sábana blanca y siendo transportada en ambulancia blanca y a la mañana siguiente la trajeron de regreso unos señores de negro en una carroza negra envuelta ella en una bolsa negra: ándale Malenita ayúdame a quitar los globos que esto pasó de ser tu fiesta de cumpleaños a volverse el velorio de tu abuelita Malena mira por acá a los invitados que llegaron con regalos y se van dejando un pésame: asómate embrión dorado al traumático recuerdo alteranestésico de tu madre niña el día en que su fiesta de cumpleaños número 7 desembocó final de los años de tu jamás para nunca bisabuela: (retúmbate ahora, embrión dorado, en un megamix de japibérdey con rosario:) Santa María, madre de Dios, ruega por ella. Nadie le cambió el vestidco por uno menos festivo, a prueba de tragedias. Santa virgen de las vírgenes, ruega por ella. Pide un deseo. Santa madre del tambor, ruega por ella. Ahora cierra los ojos, piensa fuerte en tu deseo y apaga la vela. Madre amable, ruega por ella. Pero la vela no se apaga y justo cuando pido mi deseo se desmaya mi abuela. Madre purísima, ruega por ella. No se desmayó: le dio una embolia, le dieron un té de gengibre, llegó la ambulancia, se la llevaron al hospital 20 de noviembre en donde la ciencia médica diagnosticó que falleció durante el trayecto debido a una tromboembolia pulmonar. Madre de la divina gracia, ruega por ella. Tromboembolia a su vez causada por una hipercoagulabilidad congénita factor V de Leiden: es un milagro que con tal cuadro haya alcanzado la edad que alcanzó. Virgen laudable, ruega por ella. ¿Pediste tu deseo cuando estabas apagando la vela? Virgen inimaginable, ruega por ella. No pude apagar la vela: se prendía y se prendía y se volvía a aprender. Virgen prudentísima, ruega por ella. Pues pídelo ahora, ven, apaga aquí este cirio. Virgen poderosa, ruega por ella. ¿Qué deseo pediste? Madre inallanable, ruega por ella. Que mi abuelita reviva. Madre del pentopol, ruega por ella. ¿Para qué la meten en esa caja? Madre invisible, ruega por ella. No es una caja: se llama ataúd. Madre perversa, ruega por ella. La vamos a velar aquí en la sala. Madre del creador, ruega por ella. ¿Qué significa velarla? Madre revolucionaria, ruega por ella. Que vamos a estar con ella toda la noche, despidiéndola para su viaje al cielo con diosito, y que mañana por la mañana la llevaremos al panteón para enterrarla. Salud de los enfermos, ruega por ella. ¿Bajo la tierra? ¿Para que no se pudra? Sí, bajo la tiera para que no se pudra y suba al cielo enterita, tal y como la recuerdas: ya ponte la piyama: ya te tienes qué dormir. Auxilio de los cristianos, ruega por ella. Ya se iba a dormir empiyamada cuando una sorpresiva tormenta de diarrea le nubló los intestinos. Madre del millonario, ruega por ella. Con la furia de una resurrección de crucifijo, sus intestinos lloraron un llanto de espageti con jamón y crema de cumpleañois, agua de jamaica y papas sabritas atrabancadas. Auxilio de los cristianos, ruega por ella. Durante ese momentaneo lapso de diarrea, un pelotón de guardaespaldas (traje, corbata, lentes oscuros, complexión musculosa: tal y como te imaginas a los guardaespaldas) irrumpió en tromba en el velorio. Torre de David, ruega por ella. Los guardaespaldas gravitaban en torno a un viejo alto y robusto y canoso, también de lentes oscuros, con un bigotito patético sobre los labios y la visibilísima y sonoras carencia de una oreja: ¿de dónde se agarran las gafas cuando te falta una oreja? Torre de marfil, ruega por ella. Lo feo que se veía el viejo priísta telefonista sindicalista y multibillonario de corrupción y crápula con ese agujero a raíz en vez de de una oreja. Rosa mística, ruega por ella. Te juro que no se le enchuecaban ni se le caían ni le bailaban siquiera los lentes: se me hace que los tenía clavados en la cabeza. Consuelo de los afligidos, ruega por ella. Se ven tan ridículos los políticos con lentes oscuros a la media noche: ¿quién los va a andar deslumbrando a estas horas, armados como andan hasta los tenientes? Gólgota de la abortante, ruega por ella. El viejo se quitó las gafas con mano temblorosa y se asomó hacia la boca abierta del ataúd: las lágrimas anegaron sus ojos en pretérito pluscuamperfecto. Arca de la alianza, ruega por ella. Como si las lágrimas escondieran una orden sobreentendida, los guaruras apuntaron sus cañones sobre los deudos. Arca del embrión, ruega por ella. Ya estuvo, ya nos masacraron. Espejo de pentopol, ruega por ella. Nada de eso: nadie nos disparó: todo lo contrario: entre cuatro guardaespaldas se echaron el ataúd en hombros, lo metieron dentro de una suburban negra y nos dejaron un cheque equivalente a un año de salario conglomerado de todos los aquí presentes. Casa del oro, ruega por ella. ¿Qué hacemos ahora? Qué quieres hacer, pendejo: ni modo que llamemos a la policía, si ellos mismos son la policía. Estrella de la mañana, ruega por ella. Vamos a seguirla velando en ausencia entonces: quién iba decir que la abuela valiera tanto varo. Trono de la eterna sabiduría, ruega por ella. Tu madre salió del baño </w:t>
+      </w:r>
+      <w:r>
+        <w:rPr>
+          <w:lang w:val="es-ES"/>
+        </w:rPr>
+        <w:t xml:space="preserve">tras </w:t>
+      </w:r>
+      <w:r>
+        <w:rPr>
+          <w:lang w:val="es-ES"/>
+        </w:rPr>
+        <w:t xml:space="preserve">media hora de diarrea </w:t>
+      </w:r>
+      <w:r>
+        <w:rPr>
+          <w:lang w:val="es-ES"/>
+        </w:rPr>
+        <w:t>líquida</w:t>
+      </w:r>
+      <w:r>
+        <w:rPr>
+          <w:lang w:val="es-ES"/>
+        </w:rPr>
+        <w:t xml:space="preserve">: ya no vio el ataúd: ¿dónde está mi abuelita? Puerta del cielo, ruega por ella. Ni modo de explicarle que el multibillonario magnate sindical se robó su cadáver a la media noche y como reparación nos dejó a cambio un chingo de dinero, por eso nadie va a ir a reclamarle nada, ¿o sí? Causa de nuestra alegría, ruega por ella. ¿Díganme dónde está mi abuelita? Se desmayó ayer, durante tu fiesta de  cumpleaños, ¿te acuerdas? Y la tuvimos que llevar al hospital y de ahí se fue al cielo. Dintel de la mentira, ruega por ella. ¿Ves aquella estrella?: es tu abuelita Malena. Puerta del mal, ruega por ella. ¿No que la íbamos a llevar mañana al panteón para enterrarla? Reina de los ángeles, ruega por ella. Se estima que el olfato de una niña es cien mil veces más potente que el de un adulto en cuando a detectar las mentiras. Reina de la animadversión, ruega por ella. No es cierto mamá, mira mamá, te voy a decir lo que pasó: yo apagué al fin la vela y cerré los ojos y pedí que mi abuelita reviviera y como es mi cumpleaños mi deseo se cumplió y mi abuelita ya revivió. Reina del santísimo rosario, ruega por ella. Tu madre niña se pone el abrigo. Puerta portal, ruega por ella. Y se echa, previsora como es, un rollo de papel </w:t>
+      </w:r>
+      <w:r>
+        <w:rPr>
+          <w:lang w:val="es-ES"/>
+        </w:rPr>
+        <w:t xml:space="preserve">antidiarrea </w:t>
+      </w:r>
+      <w:r>
+        <w:rPr>
+          <w:lang w:val="es-ES"/>
+        </w:rPr>
+        <w:t xml:space="preserve">en el bolsillo. Reina de los profetas, ruega por ella. ¿A dónde vas, Malenita? Reina del santísimo rosario, ruega por ella. Al parque a donde me </w:t>
+      </w:r>
+      <w:r>
+        <w:rPr>
+          <w:lang w:val="es-ES"/>
+        </w:rPr>
+        <w:t xml:space="preserve">lleva a jugar siempre </w:t>
+      </w:r>
+      <w:r>
+        <w:rPr>
+          <w:lang w:val="es-ES"/>
+        </w:rPr>
+        <w:t xml:space="preserve">mi abuelita: ahí </w:t>
+      </w:r>
+      <w:r>
+        <w:rPr>
+          <w:lang w:val="es-ES"/>
+        </w:rPr>
+        <w:t>h</w:t>
+      </w:r>
+      <w:r>
+        <w:rPr>
+          <w:lang w:val="es-ES"/>
+        </w:rPr>
+        <w:t>a de estar</w:t>
+      </w:r>
+      <w:r>
+        <w:rPr>
+          <w:lang w:val="es-ES"/>
+        </w:rPr>
+        <w:t xml:space="preserve"> escondida</w:t>
+      </w:r>
+      <w:r>
+        <w:rPr>
+          <w:lang w:val="es-ES"/>
+        </w:rPr>
+        <w:t xml:space="preserve">. Reina inmortal, ruega por ella. </w:t>
       </w:r>
     </w:p>
     <w:p>
@@ -15590,51 +15662,86 @@
         <w:rPr>
           <w:lang w:val="es-ES"/>
         </w:rPr>
-        <w:t>me los corridos que improvisaban con sus cañones los artilleros, y ese rumor de campanas doblando la muerte de los derrotados. Usted no está muerta,</w:t>
-      </w:r>
-    </w:p>
-    <w:p>
-      <w:pPr>
-        <w:pStyle w:val="Textopreformateado"/>
-        <w:rPr>
-          <w:lang w:val="es-ES"/>
-        </w:rPr>
-      </w:pPr>
-      <w:r>
-        <w:rPr/>
-      </w:r>
-    </w:p>
-    <w:p>
-      <w:pPr>
-        <w:pStyle w:val="Textopreformateado"/>
-        <w:rPr>
-          <w:outline/>
-        </w:rPr>
-      </w:pPr>
-      <w:r>
-        <w:rPr>
-          <w:outline/>
-          <w:lang w:val="es-ES"/>
-        </w:rPr>
-        <w:t>AQUÍ VOY</w:t>
-      </w:r>
-    </w:p>
-    <w:p>
-      <w:pPr>
-        <w:pStyle w:val="Textopreformateado"/>
-        <w:rPr>
-          <w:lang w:val="es-ES"/>
-        </w:rPr>
-      </w:pPr>
-      <w:r>
-        <w:rPr/>
-      </w:r>
-    </w:p>
-    <w:p>
-      <w:pPr>
-        <w:pStyle w:val="Textopreformateado"/>
-        <w:rPr/>
-      </w:pPr>
+        <w:t>me los corridos que improvisaban con sus cañones los artilleros, y ese rumor de campanas doblando la muerte de los derrotados. Usted no está muerta, no se puede morir, se lo prohibo en nombre de los que por usted nos revolucionamos.</w:t>
+      </w:r>
+    </w:p>
+    <w:p>
+      <w:pPr>
+        <w:pStyle w:val="Textopreformateado"/>
+        <w:rPr>
+          <w:lang w:val="es-ES"/>
+        </w:rPr>
+      </w:pPr>
+      <w:r>
+        <w:rPr>
+          <w:lang w:val="es-ES"/>
+        </w:rPr>
+        <w:t xml:space="preserve">Se lo prohibo yo, que tantos kilómetros le he entregado. Yo, que por usted recorrí las sendas más desiguales. Yo, que dormí cada día bajo una distinta estrella. Yo, que reventé de cansancio a los caballos tras su rastro, yo, que maté a mansalva y fui muerto tantas veces. Yo, que tantas veces fui </w:t>
+      </w:r>
+      <w:r>
+        <w:rPr>
+          <w:lang w:val="es-ES"/>
+        </w:rPr>
+        <w:t xml:space="preserve">a huevo </w:t>
+      </w:r>
+      <w:r>
+        <w:rPr>
+          <w:lang w:val="es-ES"/>
+        </w:rPr>
+        <w:t xml:space="preserve">resucitado. Ándele, levántese y dígame por qué la velan entre globos y serpentinas. ¿Están acaso celebrando que ya se le acabaron a usted los días? Déjeme confesar que le tengo un poco de envidia. Por eso no la voy a dejar morir. Usted se viene conmigo, me va a acompañar en esta eternidad en la que vivo. Ya sabrá la ciencia cómo despertarla, hoy la ciencias avanzan que es una barbaridad, y yo tengo todo el tiempo </w:t>
+      </w:r>
+      <w:r>
+        <w:rPr>
+          <w:lang w:val="es-ES"/>
+        </w:rPr>
+        <w:t xml:space="preserve">futuro </w:t>
+      </w:r>
+      <w:r>
+        <w:rPr>
+          <w:lang w:val="es-ES"/>
+        </w:rPr>
+        <w:t>para esperarla. ¿Dónde se metió después de Parral, dígame usted? Tanto que la buscamos, tantos muertos, tanta fusilería, tanta hacienda incendiada. No me va a contestar, ya lo sé, ya anda otra vez de intransigente. Yo la espero.</w:t>
+      </w:r>
+    </w:p>
+    <w:p>
+      <w:pPr>
+        <w:pStyle w:val="Textopreformateado"/>
+        <w:rPr>
+          <w:lang w:val="es-ES"/>
+        </w:rPr>
+      </w:pPr>
+      <w:r>
+        <w:rPr>
+          <w:lang w:val="es-ES"/>
+        </w:rPr>
+        <w:t xml:space="preserve">¿Sabe que algún día soñé con envejecer a su lado? Mire qué diferente me veo, mire qué viejo estoy. Usted tiene suerte, usted ya logró detener la vejez y en tanto yo no averigüe la forma de </w:t>
+      </w:r>
+      <w:r>
+        <w:rPr>
+          <w:lang w:val="es-ES"/>
+        </w:rPr>
+        <w:t>traerla de regreso</w:t>
+      </w:r>
+      <w:r>
+        <w:rPr>
+          <w:lang w:val="es-ES"/>
+        </w:rPr>
+        <w:t>, usted así se va a quedar, detenida en su paz de muñequita de cera.</w:t>
+      </w:r>
+    </w:p>
+    <w:p>
+      <w:pPr>
+        <w:pStyle w:val="Textopreformateado"/>
+        <w:rPr>
+          <w:lang w:val="es-ES"/>
+        </w:rPr>
+      </w:pPr>
+      <w:r>
+        <w:rPr>
+          <w:lang w:val="es-ES"/>
+        </w:rPr>
+        <w:t>Pero yo no, yo ya no soy carne, yo soy puro hojaldre, vejez que sigue envejeciendo sin acertar a morirse, arrugas nuevas que se gestan dentro de las viejas, temblorinas que hacen de mí una sola tembladera y se me caen los labios y los dientes carcomen mis palabras y las dejan mutiladas, incomprensibles, discapacitadas. Qué ciegos estaban los que dejaron de buscarla. Se pacificaron.</w:t>
+      </w:r>
       <w:r>
         <w:rPr>
           <w:lang w:val="es-ES"/>
@@ -15645,49 +15752,61 @@
         <w:rPr>
           <w:lang w:val="es-ES"/>
         </w:rPr>
-        <w:t>no se puede morir, se lo prohibo en nombre de los que por usted nos revolucionamos.</w:t>
-      </w:r>
-    </w:p>
-    <w:p>
-      <w:pPr>
-        <w:pStyle w:val="Textopreformateado"/>
-        <w:rPr>
-          <w:lang w:val="es-ES"/>
-        </w:rPr>
-      </w:pPr>
-      <w:r>
-        <w:rPr>
-          <w:lang w:val="es-ES"/>
-        </w:rPr>
-        <w:t>Se lo prohibo yo, que tantos kilómetros le he entregado. Yo, que por usted recorrí las sendas más desiguales. Yo, que dormí cada día bajo una distinta estrella. Yo, que reventé de cansancio a los caballos tras su rastro, yo, que maté a mansalva y fui muerto tantas veces. Yo, que tantas veces fui resucitado. Ándele, levántese y dígame por qué la velan entre globos y serpentinas. ¿Están acaso celebrando que ya se le acabaron a usted los días? Déjeme confesar que le tengo un poco de envidia. Por eso no la voy a dejar morir. Usted se viene conmigo, me va a acompañar en esta eternidad en la que vivo. Ya sabrá la ciencia cómo despertarla, hoy la ciencias avanzan que es una barbaridad, y yo tengo todo el tiempo para esperarla. ¿Dónde se metió después de Parral, dígame usted? Tanto que la buscamos, tantos muertos, tanta fusilería, tanta hacienda incendiada. No me va a contestar, ya lo sé, ya anda otra vez de intransigente. Yo la espero.</w:t>
-      </w:r>
-    </w:p>
-    <w:p>
-      <w:pPr>
-        <w:pStyle w:val="Textopreformateado"/>
-        <w:rPr>
-          <w:lang w:val="es-ES"/>
-        </w:rPr>
-      </w:pPr>
-      <w:r>
-        <w:rPr>
-          <w:lang w:val="es-ES"/>
-        </w:rPr>
-        <w:t>Tengo toda una vida y un poco más para esperarla. ¿Sabe que algún día soñé con envejecer a su lado? Mire qué diferente me veo, mire qué viejo estoy. Usted tiene suerte, usted ya logró detener la vejez y en tanto yo no averigüe la forma de resucitarla, usted así se va a quedar, detenida en su paz de muñequita de cera.</w:t>
-      </w:r>
-    </w:p>
-    <w:p>
-      <w:pPr>
-        <w:pStyle w:val="Textopreformateado"/>
-        <w:rPr>
-          <w:lang w:val="es-ES"/>
-        </w:rPr>
-      </w:pPr>
-      <w:r>
-        <w:rPr>
-          <w:lang w:val="es-ES"/>
-        </w:rPr>
-        <w:t>Pero yo no, yo ya no soy carne, yo soy puro hojaldre, vejez que sigue envejeciendo sin acertar a morirse, arrugas nuevas que se gestan dentro de las viejas, temblorinas que hacen de mí una sola tembladera y se me caen los labios y los dientes carcomen mis palabras y las dejan mutiladas, incomprensibles, discapacitadas. Qué ciegos estaban los que dejaron de buscarla. Se pacificaron.</w:t>
+        <w:t>No me creyeron cuando les conté que en Parral, la víspera del asesinato de mi general Villa, por fin la tuve a usted entre mis brazos. No creyeron que juntamos otra vez nuestra saliva como aquella tarde en el establo, no creyeron que yo volví a poner mis manos sobre sus pechos y le volví a despertar a usted sus pezones tiernos. Nadie creyó que ahí en Parral, en 1923, la revolución triunfó por una noche, cuando usted y yo nos refocilamos. Pero al día siguiente usted huyo, y es mismo mero día asesinaron al general Villa y todo se fue a la mierda: yo ya no la volví a ver nomás durante todo un pinche siglo, y la Revolución Mexicana se quedó esperándola a usted, Malenita, porque la Revolución Mexicana estaba enamorada de usted, Malenita, de usted, que nunca le hizo caso. La Revolución soñaba con parirla a usted, Malenita, pero nosotros, los revolucionarios, la hacíamos abortar a punta de traiciones y balazos. Abortamos a Carranza en Tlaxcalantongo, a Zapata en Chinameca, a Obregón en La Bombilla, a mi general Villa en Parral, después de aquel burdel en el que por fin usted y yo dormimos abrazados. Y ahora me la vengo a encontrar muerta en una fiesta de cumpleaños. Supongo que aquí se acaba la revolución. Nomás nos faltó el payaso. O el mago. A lo mejor en una de esas yo vengo siendo el mago, fíjese usted, soy el mago aciano y tembloroso que viene a resucitarla. Éste es mi acto de prestidigitación: usted se esconde, se pierde en el siglo, se arrastra entre los lustros para que yo no la encuentre. Entonces yo llego y la resucito. No niña, usted no ha muerto, sólo ha desaparecido por un tiempo, como siempre, como tantas otras veces, pero ahora es diferente, esta vez tengo su cuerpo, ahora no la voy a dejar ir, la voy a enterrar y me voy a enterrar con usted y voy a esperar que las ciencias aventajen, a ver qué logran primero, que usted resucite o que yo me muera. Por lo pronto vámonos, que hoy traje a mis muchachos bien empistolados para robármela como me la debí robar cuando éramos chamacos, usted una princesa, yo un indio desorejado. Vámonos Malena, hoy me voy a emborrachar de balas para celebrar nuestro reencuentro. Hace tanto que no me muero que ya se me está antojando. A lo mejor a balazos logro despertar a esa muerte olvidadiza que ya me pasó de largo.</w:t>
+      </w:r>
+    </w:p>
+    <w:p>
+      <w:pPr>
+        <w:pStyle w:val="Textopreformateado"/>
+        <w:rPr>
+          <w:lang w:val="es-ES"/>
+        </w:rPr>
+      </w:pPr>
+      <w:r>
+        <w:rPr>
+          <w:lang w:val="es-ES"/>
+        </w:rPr>
+        <w:t xml:space="preserve">Entre cuatro judiciales levantan el ataúd. Otros cuatro encañonan a los deudos, aún estupefactos. </w:t>
+      </w:r>
+      <w:r>
+        <w:rPr>
+          <w:lang w:val="es-ES"/>
+        </w:rPr>
+        <w:t xml:space="preserve">Donaciano </w:t>
+      </w:r>
+      <w:r>
+        <w:rPr>
+          <w:lang w:val="es-ES"/>
+        </w:rPr>
+        <w:t>saca la chequera, firma un cheque y lo deja en la mesa de centro.</w:t>
+      </w:r>
+    </w:p>
+    <w:p>
+      <w:pPr>
+        <w:pStyle w:val="Textopreformateado"/>
+        <w:rPr>
+          <w:lang w:val="es-ES"/>
+        </w:rPr>
+      </w:pPr>
+      <w:r>
+        <w:rPr>
+          <w:lang w:val="es-ES"/>
+        </w:rPr>
+        <w:t>__Espero que este cheque cubra el monto de los daños morales, así como el precio del cuerpo. Les ruego me disculpen, pero es un asunto de Estado.</w:t>
+      </w:r>
+    </w:p>
+    <w:p>
+      <w:pPr>
+        <w:pStyle w:val="Textopreformateado"/>
+        <w:rPr>
+          <w:lang w:val="es-ES"/>
+        </w:rPr>
+      </w:pPr>
+      <w:r>
+        <w:rPr>
+          <w:lang w:val="es-ES"/>
+        </w:rPr>
+        <w:t>Ni fiesta ni funeral. Apenas el perímetro de un hueco demarcado por cirios.</w:t>
       </w:r>
       <w:r>
         <w:rPr>
@@ -15699,214 +15818,775 @@
         <w:rPr>
           <w:lang w:val="es-ES"/>
         </w:rPr>
-        <w:t>No me creyeron cuando les conté que en Parral, la víspera del asesinato de mi general Villa, por fin la tuve a usted entre mis brazos. No creyeron que juntamos otra vez nuestra saliva como aquella tarde en el establo, no creyeron que yo volví a poner mis manos sobre sus pechos y le volví a despertar a usted sus pezones tiernos. Nadie creyó que ahí en Parral, en 1923, la revolución triunfó por una noche, cuando usted y yo nos refocilamos. Pero al día siguiente usted huyo, y es mismo mero día asesinaron al general Villa y todo se fue a la mierda: yo ya no la volví a ver nomás durante todo un pinche siglo, y la Revolución Mexicana se quedó esperándola a usted, Malenita, porque la Revolución Mexicana estaba enamorada de usted, Malenita, de usted, que nunca le hizo caso. La Revolución soñaba con parirla a usted, Malenita, pero nosotros, los revolucionarios, la hacíamos abortar a punta de traiciones y balazos. Abortamos a Carranza en Tlaxcalantongo, a Zapata en Chinameca, a Obregón en La Bombilla, a mi general Villa en Parral, después de aquel burdel en el que por fin usted y yo dormimos abrazados. Y ahora me la vengo a encontrar muerta en una fiesta de cumpleaños. Supongo que aquí se acaba la revolución. Nomás nos faltó el payaso. O el mago. A lo mejor en una de esas yo vengo siendo el mago, fíjese usted, soy el mago aciano y tembloroso que viene a resucitarla. Éste es mi acto de prestidigitación: usted se esconde, se pierde en el siglo, se arrastra entre los lustros para que yo no la encuentre. Entonces yo llego y la resucito. No niña, usted no ha muerto, sólo ha desaparecido por un tiempo, como siempre, como tantas otras veces, pero ahora es diferente, esta vez tengo su cuerpo, ahora no la voy a dejar ir, la voy a enterrar y me voy a enterrar con usted y voy a esperar que las ciencias aventajen, a ver qué logran primero, que usted resucite o que yo me muera. Por lo pronto vámonos, que hoy traje a mis muchachos bien empistolados para robármela como me la debí robar cuando éramos chamacos, usted una princesa, yo un indio desorejado. Vámonos Malena, hoy me voy a emborrachar de balas para celebrar nuestro reencuentro. Hace tanto que no me muero que ya se me está antojando. A lo mejor a balazos logro despertar a esa muerte olvidadiza que ya me pasó de largo.</w:t>
-      </w:r>
-    </w:p>
-    <w:p>
-      <w:pPr>
-        <w:pStyle w:val="Textopreformateado"/>
-        <w:rPr>
-          <w:lang w:val="es-ES"/>
-        </w:rPr>
-      </w:pPr>
-      <w:r>
-        <w:rPr>
-          <w:lang w:val="es-ES"/>
-        </w:rPr>
-        <w:t>Entre cuatro judiciales levantan el ataúd. Otros cuatro encañonan a los deudos, aún estupefactos. Iván Sobarzo saca la chequera, firma un cheque y lo deja en la mesa de centro.</w:t>
-      </w:r>
-    </w:p>
-    <w:p>
-      <w:pPr>
-        <w:pStyle w:val="Textopreformateado"/>
-        <w:rPr>
-          <w:lang w:val="es-ES"/>
-        </w:rPr>
-      </w:pPr>
-      <w:r>
-        <w:rPr>
-          <w:lang w:val="es-ES"/>
-        </w:rPr>
-        <w:t>__Espero que este cheque cubra el monto de los daños morales, así como el precio del cuerpo. Les ruego me disculpen, pero es un asunto de Estado.</w:t>
-      </w:r>
-    </w:p>
-    <w:p>
-      <w:pPr>
-        <w:pStyle w:val="Textopreformateado"/>
-        <w:rPr>
-          <w:lang w:val="es-ES"/>
-        </w:rPr>
-      </w:pPr>
-      <w:r>
-        <w:rPr>
-          <w:lang w:val="es-ES"/>
-        </w:rPr>
-        <w:t>Ni fiesta ni funeral. Apenas el perímetro de un hueco demarcado por cirios.</w:t>
-      </w:r>
-    </w:p>
-    <w:p>
-      <w:pPr>
-        <w:pStyle w:val="Textopreformateado"/>
-        <w:rPr>
-          <w:lang w:val="es-ES"/>
-        </w:rPr>
-      </w:pPr>
-      <w:r>
-        <w:rPr>
-          <w:lang w:val="es-ES"/>
-        </w:rPr>
-        <w:t>Una niña en piyamma se despierrta, sale de su cuarto, se calza y se pone el abrigo.</w:t>
-      </w:r>
-    </w:p>
-    <w:p>
-      <w:pPr>
-        <w:pStyle w:val="Textopreformateado"/>
-        <w:rPr>
-          <w:lang w:val="es-ES"/>
-        </w:rPr>
-      </w:pPr>
-      <w:r>
-        <w:rPr>
-          <w:lang w:val="es-ES"/>
-        </w:rPr>
-        <w:t>__¿A dónde vas, Malenita?</w:t>
-      </w:r>
-    </w:p>
-    <w:p>
-      <w:pPr>
-        <w:pStyle w:val="Textopreformateado"/>
-        <w:rPr>
-          <w:lang w:val="es-ES"/>
-        </w:rPr>
-      </w:pPr>
-      <w:r>
-        <w:rPr>
-          <w:lang w:val="es-ES"/>
-        </w:rPr>
-        <w:t>__Al parque a donde me llevaba a jugar mi abuelita.</w:t>
-      </w:r>
-    </w:p>
-    <w:p>
-      <w:pPr>
-        <w:pStyle w:val="Textopreformateado"/>
-        <w:rPr>
-          <w:lang w:val="es-ES"/>
-        </w:rPr>
-      </w:pPr>
-      <w:r>
-        <w:rPr>
-          <w:lang w:val="es-ES"/>
-        </w:rPr>
-      </w:r>
-    </w:p>
-    <w:p>
-      <w:pPr>
-        <w:pStyle w:val="Textopreformateado"/>
-        <w:rPr>
-          <w:lang w:val="es-ES"/>
-        </w:rPr>
-      </w:pPr>
-      <w:r>
-        <w:rPr>
-          <w:lang w:val="es-ES"/>
-        </w:rPr>
-      </w:r>
-    </w:p>
-    <w:p>
-      <w:pPr>
-        <w:pStyle w:val="Textopreformateado"/>
-        <w:rPr>
-          <w:lang w:val="es-ES"/>
-        </w:rPr>
-      </w:pPr>
-      <w:r>
-        <w:rPr>
-          <w:lang w:val="es-ES"/>
-        </w:rPr>
-      </w:r>
-    </w:p>
-    <w:p>
-      <w:pPr>
-        <w:pStyle w:val="Textopreformateado"/>
-        <w:rPr>
-          <w:lang w:val="es-ES"/>
-        </w:rPr>
-      </w:pPr>
-      <w:r>
-        <w:rPr>
-          <w:lang w:val="es-ES"/>
-        </w:rPr>
-        <w:t>@harmodio, [01.04.19 23:28]</w:t>
-      </w:r>
-    </w:p>
-    <w:p>
-      <w:pPr>
-        <w:pStyle w:val="Textopreformateado"/>
-        <w:rPr>
-          <w:lang w:val="es-ES"/>
-        </w:rPr>
-      </w:pPr>
-      <w:r>
-        <w:rPr>
-          <w:lang w:val="es-ES"/>
-        </w:rPr>
-        <w:t>/s-encuentro-donaciano-malena/</w:t>
-      </w:r>
-    </w:p>
-    <w:p>
-      <w:pPr>
-        <w:pStyle w:val="Textopreformateado"/>
-        <w:rPr>
-          <w:lang w:val="es-ES"/>
-        </w:rPr>
-      </w:pPr>
-      <w:r>
-        <w:rPr>
-          <w:lang w:val="es-ES"/>
-        </w:rPr>
-        <w:t>Retumbó el color de los globos y las serpentinas en la retina, retumbó el rosario en su única oreja, retumbaron las amenazas de los judiciales sobre los deudos y retumbó el caminar lento del viejo magnate hacia el féretro. Madre de la Revolución, ruega por ella. Háblame niña de aquellos hombres que incendiaron un país por encontrarte, cuéntame de las batallas entre magueyes y huizachales, cántame los corridos que improvisaban con sus cañones los artilleros, y ese rumor de campanas doblando la muerte de los derrotados. Usted no está muerta, no se puede morir, se lo prohibo en nombre de los que por usted nos revolucionamos.</w:t>
-      </w:r>
-    </w:p>
-    <w:p>
-      <w:pPr>
-        <w:pStyle w:val="Textopreformateado"/>
-        <w:rPr>
-          <w:lang w:val="es-ES"/>
-        </w:rPr>
-      </w:pPr>
-      <w:r>
-        <w:rPr>
-          <w:lang w:val="es-ES"/>
-        </w:rPr>
-        <w:t>Se lo prohibo yo, que tantos kilómetros le he entregado. Yo, que por usted recorrí las sendas más desiguales. Yo, que dormí cada día bajo una distinta estrella. Yo, que reventé de cansancio a los caballos tras su rastro, yo, que maté a mansalva y fui muerto tantas veces. Yo, que tantas veces fui resucitado. Ándele, levántese y dígame por qué la velan entre globos y serpentinas. ¿Están acaso celebrando que ya se le acabaron a usted los días? Déjeme confesar que le tengo un poco de envidia. Por eso no la voy a dejar morir. Usted se viene conmigo, me va a acompañar en esta eternidad en la que vivo. Ya sabrá la ciencia cómo despertarla, hoy la ciencias avanzan que es una barbaridad, y yo tengo todo el tiempo para esperarla. ¿Dónde se metió después de Parral, dígame usted? Tanto que la buscamos, tantos muertos, tanta fusilería, tanta hacienda incendiada. No me va a contestar, ya lo sé, ya anda otra vez de intransigente. Yo la espero.</w:t>
-      </w:r>
-    </w:p>
-    <w:p>
-      <w:pPr>
-        <w:pStyle w:val="Textopreformateado"/>
-        <w:rPr>
-          <w:lang w:val="es-ES"/>
-        </w:rPr>
-      </w:pPr>
-      <w:r>
-        <w:rPr>
-          <w:lang w:val="es-ES"/>
-        </w:rPr>
-        <w:t>Tengo toda una vida y un poco más para esperarla. ¿Sabe que algún día soñé con envejecer a su lado? Mire qué diferente me veo, mire qué viejo estoy. Usted tiene suerte, usted ya logró detener la vejez y en tanto yo no averigüe la forma de resucitarla, usted así se va a quedar, detenida en su paz de muñequita de cera.</w:t>
-      </w:r>
-    </w:p>
-    <w:p>
-      <w:pPr>
-        <w:pStyle w:val="Textopreformateado"/>
-        <w:rPr>
-          <w:lang w:val="es-ES"/>
-        </w:rPr>
-      </w:pPr>
-      <w:r>
-        <w:rPr>
-          <w:lang w:val="es-ES"/>
-        </w:rPr>
-        <w:t>Pero yo no, yo ya no soy carne, yo soy puro hojaldre, vejez que sigue envejeciendo sin acertar a morirse, arrugas nuevas que se gestan dentro de las viejas, temblorinas que hacen de mí una sola tembladera y se me caen los labios y los dientes carcomen mis palabras y las dejan mutiladas, incomprensibles, discapacitadas. Qué ciegos estaban los que dejaron de buscarla. Se pacificaron.</w:t>
+        <w:t xml:space="preserve">Reina del santísimo rosario, ruega por ella. </w:t>
+      </w:r>
+      <w:r>
+        <w:rPr>
+          <w:lang w:val="es-ES"/>
+        </w:rPr>
+        <w:t xml:space="preserve">Malenita Marzio Nolasco, siete años recién cumplidos, </w:t>
+      </w:r>
+      <w:r>
+        <w:rPr>
+          <w:lang w:val="es-ES"/>
+        </w:rPr>
+        <w:t xml:space="preserve">se pone el abrigo. Puerta portal, ruega por ella. Y se echa, previsora como es, un rollo de papel </w:t>
+      </w:r>
+      <w:r>
+        <w:rPr>
+          <w:lang w:val="es-ES"/>
+        </w:rPr>
+        <w:t xml:space="preserve">antidiarrea </w:t>
+      </w:r>
+      <w:r>
+        <w:rPr>
+          <w:lang w:val="es-ES"/>
+        </w:rPr>
+        <w:t xml:space="preserve">en el bolsillo. Reina de los profetas, ruega por ella. ¿A dónde vas, Malenita? Reina del santísimo rosario, ruega por ella. Al parque a donde me llevaba </w:t>
+      </w:r>
+      <w:r>
+        <w:rPr>
+          <w:lang w:val="es-ES"/>
+        </w:rPr>
+        <w:t xml:space="preserve">a jugar siempre </w:t>
+      </w:r>
+      <w:r>
+        <w:rPr>
+          <w:lang w:val="es-ES"/>
+        </w:rPr>
+        <w:t xml:space="preserve">mi abuelita: ahí </w:t>
+      </w:r>
+      <w:r>
+        <w:rPr>
+          <w:lang w:val="es-ES"/>
+        </w:rPr>
+        <w:t>h</w:t>
+      </w:r>
+      <w:r>
+        <w:rPr>
+          <w:lang w:val="es-ES"/>
+        </w:rPr>
+        <w:t>a de estar</w:t>
+      </w:r>
+      <w:r>
+        <w:rPr>
+          <w:lang w:val="es-ES"/>
+        </w:rPr>
+        <w:t xml:space="preserve"> escondida</w:t>
+      </w:r>
+      <w:r>
+        <w:rPr>
+          <w:lang w:val="es-ES"/>
+        </w:rPr>
+        <w:t>. Reina inmortal, ruega por ella.</w:t>
+      </w:r>
+    </w:p>
+    <w:p>
+      <w:pPr>
+        <w:pStyle w:val="Textopreformateado"/>
+        <w:rPr>
+          <w:lang w:val="es-ES"/>
+        </w:rPr>
+      </w:pPr>
+      <w:r>
+        <w:rPr>
+          <w:lang w:val="es-ES"/>
+        </w:rPr>
+      </w:r>
+    </w:p>
+    <w:p>
+      <w:pPr>
+        <w:pStyle w:val="Textopreformateado"/>
+        <w:rPr>
+          <w:lang w:val="es-ES"/>
+        </w:rPr>
+      </w:pPr>
+      <w:r>
+        <w:rPr>
+          <w:lang w:val="es-ES"/>
+        </w:rPr>
+      </w:r>
+    </w:p>
+    <w:p>
+      <w:pPr>
+        <w:pStyle w:val="Textopreformateado"/>
+        <w:rPr>
+          <w:lang w:val="es-ES"/>
+        </w:rPr>
+      </w:pPr>
+      <w:r>
+        <w:rPr>
+          <w:lang w:val="es-ES"/>
+        </w:rPr>
+      </w:r>
+    </w:p>
+    <w:p>
+      <w:pPr>
+        <w:pStyle w:val="Textopreformateado"/>
+        <w:rPr>
+          <w:lang w:val="es-ES"/>
+        </w:rPr>
+      </w:pPr>
+      <w:r>
+        <w:rPr>
+          <w:lang w:val="es-ES"/>
+        </w:rPr>
+        <w:t>__¿Comandante? Le llamo de recepción. Tengo aquí a una menor que quiere entrar al estudio. Dice que tiene algo importante que decirle al Tío Gamboín.</w:t>
+      </w:r>
+    </w:p>
+    <w:p>
+      <w:pPr>
+        <w:pStyle w:val="Textopreformateado"/>
+        <w:rPr>
+          <w:lang w:val="es-ES"/>
+        </w:rPr>
+      </w:pPr>
+      <w:r>
+        <w:rPr>
+          <w:lang w:val="es-ES"/>
+        </w:rPr>
+        <w:t>__Dígale que no esté chingando.</w:t>
+      </w:r>
+    </w:p>
+    <w:p>
+      <w:pPr>
+        <w:pStyle w:val="Textopreformateado"/>
+        <w:rPr>
+          <w:lang w:val="es-ES"/>
+        </w:rPr>
+      </w:pPr>
+      <w:r>
+        <w:rPr>
+          <w:lang w:val="es-ES"/>
+        </w:rPr>
+        <w:t>__Ya se lo dije mi comandante pero la niña no se va y a mí me da pena usar la violencia.</w:t>
+      </w:r>
+    </w:p>
+    <w:p>
+      <w:pPr>
+        <w:pStyle w:val="Textopreformateado"/>
+        <w:rPr>
+          <w:lang w:val="es-ES"/>
+        </w:rPr>
+      </w:pPr>
+      <w:r>
+        <w:rPr>
+          <w:lang w:val="es-ES"/>
+        </w:rPr>
+        <w:t>__Salga y busque a los papás y dígales que no estén chingando.</w:t>
+      </w:r>
+    </w:p>
+    <w:p>
+      <w:pPr>
+        <w:pStyle w:val="Textopreformateado"/>
+        <w:rPr>
+          <w:lang w:val="es-ES"/>
+        </w:rPr>
+      </w:pPr>
+      <w:r>
+        <w:rPr>
+          <w:lang w:val="es-ES"/>
+        </w:rPr>
+        <w:t>__Ya los busqué mi comandante pero no encontré a nadie, la menor llegó sola.</w:t>
+      </w:r>
+    </w:p>
+    <w:p>
+      <w:pPr>
+        <w:pStyle w:val="Textopreformateado"/>
+        <w:rPr>
+          <w:lang w:val="es-ES"/>
+        </w:rPr>
+      </w:pPr>
+      <w:r>
+        <w:rPr>
+          <w:lang w:val="es-ES"/>
+        </w:rPr>
+        <w:t>__¡Qué la chingada!</w:t>
+      </w:r>
+    </w:p>
+    <w:p>
+      <w:pPr>
+        <w:pStyle w:val="Textopreformateado"/>
+        <w:rPr>
+          <w:lang w:val="es-ES"/>
+        </w:rPr>
+      </w:pPr>
+      <w:r>
+        <w:rPr>
+          <w:lang w:val="es-ES"/>
+        </w:rPr>
+        <w:t xml:space="preserve">__Además viene en piyama y </w:t>
+      </w:r>
+      <w:r>
+        <w:rPr>
+          <w:lang w:val="es-ES"/>
+        </w:rPr>
+        <w:t xml:space="preserve">para colmo le acaba de dar una diarrea líquida espantosa, </w:t>
+      </w:r>
+      <w:r>
+        <w:rPr>
+          <w:lang w:val="es-ES"/>
+        </w:rPr>
+        <w:t>mi comandante. Cada que entra al baño me llama señor policía señor policía y me pide que la limpie y a mí me da como pena mi comandante.</w:t>
+      </w:r>
+    </w:p>
+    <w:p>
+      <w:pPr>
+        <w:pStyle w:val="Textopreformateado"/>
+        <w:rPr>
+          <w:lang w:val="es-ES"/>
+        </w:rPr>
+      </w:pPr>
+      <w:r>
+        <w:rPr>
+          <w:lang w:val="es-ES"/>
+        </w:rPr>
+        <w:t>__Me lleva la chingada. Voy para allá. __El comandante fue para allá.</w:t>
+      </w:r>
+    </w:p>
+    <w:p>
+      <w:pPr>
+        <w:pStyle w:val="Textopreformateado"/>
+        <w:rPr>
+          <w:lang w:val="es-ES"/>
+        </w:rPr>
+      </w:pPr>
+      <w:r>
+        <w:rPr>
+          <w:lang w:val="es-ES"/>
+        </w:rPr>
+        <w:t>__¿Cómo te llamas?</w:t>
+      </w:r>
+    </w:p>
+    <w:p>
+      <w:pPr>
+        <w:pStyle w:val="Textopreformateado"/>
+        <w:rPr>
+          <w:lang w:val="es-ES"/>
+        </w:rPr>
+      </w:pPr>
+      <w:r>
+        <w:rPr>
+          <w:lang w:val="es-ES"/>
+        </w:rPr>
+        <w:t>__Malenita Marzio Nolasco para servirle.</w:t>
+      </w:r>
+    </w:p>
+    <w:p>
+      <w:pPr>
+        <w:pStyle w:val="Textopreformateado"/>
+        <w:rPr>
+          <w:lang w:val="es-ES"/>
+        </w:rPr>
+      </w:pPr>
+      <w:r>
+        <w:rPr>
+          <w:lang w:val="es-ES"/>
+        </w:rPr>
+        <w:t>__¿Y dónde están tus papás?</w:t>
+      </w:r>
+    </w:p>
+    <w:p>
+      <w:pPr>
+        <w:pStyle w:val="Textopreformateado"/>
+        <w:rPr>
+          <w:lang w:val="es-ES"/>
+        </w:rPr>
+      </w:pPr>
+      <w:r>
+        <w:rPr>
+          <w:lang w:val="es-ES"/>
+        </w:rPr>
+        <w:t>__En mi casa.</w:t>
+      </w:r>
+    </w:p>
+    <w:p>
+      <w:pPr>
+        <w:pStyle w:val="Textopreformateado"/>
+        <w:rPr>
+          <w:lang w:val="es-ES"/>
+        </w:rPr>
+      </w:pPr>
+      <w:r>
+        <w:rPr>
+          <w:lang w:val="es-ES"/>
+        </w:rPr>
+        <w:t>__¿Y tú qué haces aquí?</w:t>
+      </w:r>
+    </w:p>
+    <w:p>
+      <w:pPr>
+        <w:pStyle w:val="Textopreformateado"/>
+        <w:rPr>
+          <w:lang w:val="es-ES"/>
+        </w:rPr>
+      </w:pPr>
+      <w:r>
+        <w:rPr>
+          <w:lang w:val="es-ES"/>
+        </w:rPr>
+        <w:t>__Tengo que decirle una cosa al Tío Gamboín.</w:t>
+      </w:r>
+    </w:p>
+    <w:p>
+      <w:pPr>
+        <w:pStyle w:val="Textopreformateado"/>
+        <w:rPr>
+          <w:lang w:val="es-ES"/>
+        </w:rPr>
+      </w:pPr>
+      <w:r>
+        <w:rPr>
+          <w:lang w:val="es-ES"/>
+        </w:rPr>
+        <w:t>__El Tío Gamboín está ocupado en su programa. No te puede atender.</w:t>
+      </w:r>
+    </w:p>
+    <w:p>
+      <w:pPr>
+        <w:pStyle w:val="Textopreformateado"/>
+        <w:rPr>
+          <w:lang w:val="es-ES"/>
+        </w:rPr>
+      </w:pPr>
+      <w:r>
+        <w:rPr>
+          <w:lang w:val="es-ES"/>
+        </w:rPr>
+        <w:t>__Me espero a los comerciales.</w:t>
+      </w:r>
+    </w:p>
+    <w:p>
+      <w:pPr>
+        <w:pStyle w:val="Textopreformateado"/>
+        <w:rPr>
+          <w:lang w:val="es-ES"/>
+        </w:rPr>
+      </w:pPr>
+      <w:r>
+        <w:rPr>
+          <w:lang w:val="es-ES"/>
+        </w:rPr>
+        <w:t>__Los comerciales son muy cortos y al Tío Gamboín no le da tiempo de venir a hablar contigo y regresar al estudio. Ya está viejito.</w:t>
+      </w:r>
+    </w:p>
+    <w:p>
+      <w:pPr>
+        <w:pStyle w:val="Textopreformateado"/>
+        <w:rPr>
+          <w:lang w:val="es-ES"/>
+        </w:rPr>
+      </w:pPr>
+      <w:r>
+        <w:rPr>
+          <w:lang w:val="es-ES"/>
+        </w:rPr>
+        <w:t>__Me espero a que termine su programa __me lleva la chingada, pensó el comandante. __¿Sería tan amable de permitirme usar su baño, señor?</w:t>
+      </w:r>
+    </w:p>
+    <w:p>
+      <w:pPr>
+        <w:pStyle w:val="Textopreformateado"/>
+        <w:rPr>
+          <w:lang w:val="es-ES"/>
+        </w:rPr>
+      </w:pPr>
+      <w:r>
+        <w:rPr>
+          <w:lang w:val="es-ES"/>
+        </w:rPr>
+        <w:t>__Pásale, pues __el comandante la dejo pasar. __¿Ora qué hacemos?</w:t>
+      </w:r>
+    </w:p>
+    <w:p>
+      <w:pPr>
+        <w:pStyle w:val="Textopreformateado"/>
+        <w:rPr>
+          <w:lang w:val="es-ES"/>
+        </w:rPr>
+      </w:pPr>
+      <w:r>
+        <w:rPr>
+          <w:lang w:val="es-ES"/>
+        </w:rPr>
+        <w:t>__No sé mi comandante.</w:t>
+      </w:r>
+    </w:p>
+    <w:p>
+      <w:pPr>
+        <w:pStyle w:val="Textopreformateado"/>
+        <w:rPr>
+          <w:lang w:val="es-ES"/>
+        </w:rPr>
+      </w:pPr>
+      <w:r>
+        <w:rPr>
+          <w:lang w:val="es-ES"/>
+        </w:rPr>
+        <w:t>__Señor policía señor policía ¿me limpia?</w:t>
+      </w:r>
+    </w:p>
+    <w:p>
+      <w:pPr>
+        <w:pStyle w:val="Textopreformateado"/>
+        <w:rPr>
+          <w:lang w:val="es-ES"/>
+        </w:rPr>
+      </w:pPr>
+      <w:r>
+        <w:rPr>
+          <w:lang w:val="es-ES"/>
+        </w:rPr>
+        <w:t>__Le toca mi comandante.</w:t>
+      </w:r>
+    </w:p>
+    <w:p>
+      <w:pPr>
+        <w:pStyle w:val="Textopreformateado"/>
+        <w:rPr>
+          <w:lang w:val="es-ES"/>
+        </w:rPr>
+      </w:pPr>
+      <w:r>
+        <w:rPr>
+          <w:lang w:val="es-ES"/>
+        </w:rPr>
+        <w:t>__Ni madres, usted ya tiene experiencia. Además, yo soy el comandante. -Me lleva la chingada, penso el sargento pero no lo dijo porque no estaba autorizado a usar palabras altisonantes delante de sus superiores.</w:t>
+      </w:r>
+    </w:p>
+    <w:p>
+      <w:pPr>
+        <w:pStyle w:val="Textopreformateado"/>
+        <w:rPr>
+          <w:lang w:val="es-ES"/>
+        </w:rPr>
+      </w:pPr>
+      <w:r>
+        <w:rPr>
+          <w:lang w:val="es-ES"/>
+        </w:rPr>
+        <w:t>__Gracias señor policía.</w:t>
+      </w:r>
+    </w:p>
+    <w:p>
+      <w:pPr>
+        <w:pStyle w:val="Textopreformateado"/>
+        <w:rPr>
+          <w:lang w:val="es-ES"/>
+        </w:rPr>
+      </w:pPr>
+      <w:r>
+        <w:rPr>
+          <w:lang w:val="es-ES"/>
+        </w:rPr>
+        <w:t>__Se nos va a deshidratar mi comandante. Con esta ya van tres veces que la menor defeca. ¿Qué hacer?</w:t>
+      </w:r>
+    </w:p>
+    <w:p>
+      <w:pPr>
+        <w:pStyle w:val="Textopreformateado"/>
+        <w:rPr>
+          <w:lang w:val="es-ES"/>
+        </w:rPr>
+      </w:pPr>
+      <w:r>
+        <w:rPr>
+          <w:lang w:val="es-ES"/>
+        </w:rPr>
+        <w:t>__A ver niña, voy a preguntarle al Tío Gamboín si puede hablar contigo.</w:t>
+      </w:r>
+    </w:p>
+    <w:p>
+      <w:pPr>
+        <w:pStyle w:val="Textopreformateado"/>
+        <w:rPr>
+          <w:lang w:val="es-ES"/>
+        </w:rPr>
+      </w:pPr>
+      <w:r>
+        <w:rPr>
+          <w:lang w:val="es-ES"/>
+        </w:rPr>
+        <w:t>Espérame tantito. __Se va ir a hacer pendejo, penso el sargento pero no lo dijo.</w:t>
+      </w:r>
+    </w:p>
+    <w:p>
+      <w:pPr>
+        <w:pStyle w:val="Textopreformateado"/>
+        <w:rPr>
+          <w:lang w:val="es-ES"/>
+        </w:rPr>
+      </w:pPr>
+      <w:r>
+        <w:rPr>
+          <w:lang w:val="es-ES"/>
+        </w:rPr>
+        <w:t>__Dice el tío que me digas qué se te ofrece.</w:t>
+      </w:r>
+    </w:p>
+    <w:p>
+      <w:pPr>
+        <w:pStyle w:val="Textopreformateado"/>
+        <w:rPr>
+          <w:lang w:val="es-ES"/>
+        </w:rPr>
+      </w:pPr>
+      <w:r>
+        <w:rPr>
+          <w:lang w:val="es-ES"/>
+        </w:rPr>
+        <w:t>Malenita les contó lo que se le ofrecía.</w:t>
+      </w:r>
+    </w:p>
+    <w:p>
+      <w:pPr>
+        <w:pStyle w:val="Textopreformateado"/>
+        <w:rPr>
+          <w:lang w:val="es-ES"/>
+        </w:rPr>
+      </w:pPr>
+      <w:r>
+        <w:rPr>
+          <w:lang w:val="es-ES"/>
+        </w:rPr>
+        <w:t>__¡Ay cabrón! Pérame, deja le marco al flor mánayer.</w:t>
+      </w:r>
+    </w:p>
+    <w:p>
+      <w:pPr>
+        <w:pStyle w:val="Textopreformateado"/>
+        <w:rPr>
+          <w:lang w:val="es-ES"/>
+        </w:rPr>
+      </w:pPr>
+      <w:r>
+        <w:rPr>
+          <w:lang w:val="es-ES"/>
+        </w:rPr>
+      </w:r>
+    </w:p>
+    <w:p>
+      <w:pPr>
+        <w:pStyle w:val="Textopreformateado"/>
+        <w:rPr>
+          <w:lang w:val="es-ES"/>
+        </w:rPr>
+      </w:pPr>
+      <w:r>
+        <w:rPr>
+          <w:lang w:val="es-ES"/>
+        </w:rPr>
+        <w:t>__¿Higareda? Pásame al flor mánayer.</w:t>
+      </w:r>
+    </w:p>
+    <w:p>
+      <w:pPr>
+        <w:pStyle w:val="Textopreformateado"/>
+        <w:rPr>
+          <w:lang w:val="es-ES"/>
+        </w:rPr>
+      </w:pPr>
+      <w:r>
+        <w:rPr>
+          <w:lang w:val="es-ES"/>
+        </w:rPr>
+        <w:t>__Está ocupado con el programa del Tío.</w:t>
+      </w:r>
+    </w:p>
+    <w:p>
+      <w:pPr>
+        <w:pStyle w:val="Textopreformateado"/>
+        <w:rPr>
+          <w:lang w:val="es-ES"/>
+        </w:rPr>
+      </w:pPr>
+      <w:r>
+        <w:rPr>
+          <w:lang w:val="es-ES"/>
+        </w:rPr>
+        <w:t>__Es una emergencia. Pásamelo.</w:t>
+      </w:r>
+    </w:p>
+    <w:p>
+      <w:pPr>
+        <w:pStyle w:val="Textopreformateado"/>
+        <w:rPr>
+          <w:lang w:val="es-ES"/>
+        </w:rPr>
+      </w:pPr>
+      <w:r>
+        <w:rPr>
+          <w:lang w:val="es-ES"/>
+        </w:rPr>
+        <w:t>__Espérame.</w:t>
+      </w:r>
+    </w:p>
+    <w:p>
+      <w:pPr>
+        <w:pStyle w:val="Textopreformateado"/>
+        <w:rPr>
+          <w:lang w:val="es-ES"/>
+        </w:rPr>
+      </w:pPr>
+      <w:r>
+        <w:rPr>
+          <w:lang w:val="es-ES"/>
+        </w:rPr>
+        <w:t>__¿Sí?</w:t>
+      </w:r>
+    </w:p>
+    <w:p>
+      <w:pPr>
+        <w:pStyle w:val="Textopreformateado"/>
+        <w:rPr>
+          <w:lang w:val="es-ES"/>
+        </w:rPr>
+      </w:pPr>
+      <w:r>
+        <w:rPr>
+          <w:lang w:val="es-ES"/>
+        </w:rPr>
+        <w:t>__Habla el comandante González, de seguridad. Tengo aquí en recepción a una niña que acaba de cumplir siete años y quiere ver al Tío Gamboín porque se le murió su abuelita y la anda buscando.</w:t>
+      </w:r>
+    </w:p>
+    <w:p>
+      <w:pPr>
+        <w:pStyle w:val="Textopreformateado"/>
+        <w:rPr>
+          <w:lang w:val="es-ES"/>
+        </w:rPr>
+      </w:pPr>
+      <w:r>
+        <w:rPr>
+          <w:lang w:val="es-ES"/>
+        </w:rPr>
+        <w:t>__¿Qué?</w:t>
+      </w:r>
+    </w:p>
+    <w:p>
+      <w:pPr>
+        <w:pStyle w:val="Textopreformateado"/>
+        <w:rPr>
+          <w:lang w:val="es-ES"/>
+        </w:rPr>
+      </w:pPr>
+      <w:r>
+        <w:rPr>
+          <w:lang w:val="es-ES"/>
+        </w:rPr>
+        <w:t>__Que tengo aquí en recepción a una niña que acaba de cumplir siete años y quiere ver al Tío Gamboín porque se le murió su abuelita y la anda buscando.</w:t>
+      </w:r>
+    </w:p>
+    <w:p>
+      <w:pPr>
+        <w:pStyle w:val="Textopreformateado"/>
+        <w:rPr>
+          <w:lang w:val="es-ES"/>
+        </w:rPr>
+      </w:pPr>
+      <w:r>
+        <w:rPr>
+          <w:lang w:val="es-ES"/>
+        </w:rPr>
+        <w:t>__No le entiendo, oficial.</w:t>
+      </w:r>
+    </w:p>
+    <w:p>
+      <w:pPr>
+        <w:pStyle w:val="Textopreformateado"/>
+        <w:rPr>
+          <w:lang w:val="es-ES"/>
+        </w:rPr>
+      </w:pPr>
+      <w:r>
+        <w:rPr>
+          <w:lang w:val="es-ES"/>
+        </w:rPr>
+        <w:t>__Mire licenciado, lo que sucede es que yo tampoco entiendo nada pero aquí mi sargento Gallardo me anotó lo que tengo que decir en un papelito, así que mejor se lo comunico.</w:t>
+      </w:r>
+    </w:p>
+    <w:p>
+      <w:pPr>
+        <w:pStyle w:val="Textopreformateado"/>
+        <w:rPr>
+          <w:lang w:val="es-ES"/>
+        </w:rPr>
+      </w:pPr>
+      <w:r>
+        <w:rPr>
+          <w:lang w:val="es-ES"/>
+        </w:rPr>
+        <w:t>__Buenas tardes licenciado. Aquí el sargento Gallardo.</w:t>
+      </w:r>
+    </w:p>
+    <w:p>
+      <w:pPr>
+        <w:pStyle w:val="Textopreformateado"/>
+        <w:rPr>
+          <w:lang w:val="es-ES"/>
+        </w:rPr>
+      </w:pPr>
+      <w:r>
+        <w:rPr>
+          <w:lang w:val="es-ES"/>
+        </w:rPr>
+        <w:t>__Sargento. ¿Me puede explicar qué pasa?</w:t>
+      </w:r>
+    </w:p>
+    <w:p>
+      <w:pPr>
+        <w:pStyle w:val="Textopreformateado"/>
+        <w:rPr>
+          <w:lang w:val="es-ES"/>
+        </w:rPr>
+      </w:pPr>
+      <w:r>
+        <w:rPr>
+          <w:lang w:val="es-ES"/>
+        </w:rPr>
+        <w:t>__Sí licenciado. Sucede que aproximadamente a las seis de la tarde del día de hoy se presentó una menor en nuestras instalaciones solicitando un permiso para acceder a nuestros estudios y hablar con el Tío Gamboín. Este elemento le explicó que eso no era posible, pero ante la insistencia de la menor este elemento se vio obligado a salir a buscar a sus padres o tutores para explicarles la situación, percatándose este elemento de que no había tales. A preguntas expresas del comandante González las menor proporcionó los siguientes datos: a) Hoy celebra su séptimo aniversario. b) Durante su fiesta de cumpleaños falleció (o algo así) su abuelita. c) En lo que presumiblemente era un velorio, la abuela (o su cadáver) se dio a la fuga. Cabe aclarar que la menor, presumiblemente afectada por sus facultades, afirmó que la abuela, que en paz descanse, apagó ciertas velas (presumiblemente cirios) y pidió un deseo (presumiblemente revivir) y después huyó del lugar de los hechos. d) La menor solicita la colaboración del Tío Gamboín y su vasto auditorio para la localización de su abuelita (o de sus restos).</w:t>
+      </w:r>
+    </w:p>
+    <w:p>
+      <w:pPr>
+        <w:pStyle w:val="Textopreformateado"/>
+        <w:rPr>
+          <w:lang w:val="es-ES"/>
+        </w:rPr>
+      </w:pPr>
+      <w:r>
+        <w:rPr>
+          <w:lang w:val="es-ES"/>
+        </w:rPr>
+        <w:t>__¡Ay cabrón! Espéreme sargento, déjeme preguntarle al Tío.</w:t>
+      </w:r>
+    </w:p>
+    <w:p>
+      <w:pPr>
+        <w:pStyle w:val="Textopreformateado"/>
+        <w:rPr>
+          <w:lang w:val="es-ES"/>
+        </w:rPr>
+      </w:pPr>
+      <w:r>
+        <w:rPr>
+          <w:lang w:val="es-ES"/>
+        </w:rPr>
+        <w:t>El sargento esperó.</w:t>
+      </w:r>
+    </w:p>
+    <w:p>
+      <w:pPr>
+        <w:pStyle w:val="Textopreformateado"/>
+        <w:rPr>
+          <w:lang w:val="es-ES"/>
+        </w:rPr>
+      </w:pPr>
+      <w:r>
+        <w:rPr>
+          <w:lang w:val="es-ES"/>
+        </w:rPr>
+        <w:t>__¿Sargento? El Tío pregunta que de quién era el cumpleaños, si de la abuela o de la niña.</w:t>
       </w:r>
     </w:p>
     <w:p>
@@ -15947,482 +16627,175 @@
         <w:rPr>
           <w:lang w:val="es-ES"/>
         </w:rPr>
-        <w:t>__¿Comandante? Le llamo de recepción. Tengo aquí a una menor que quiere entrar al estudio. Dice que tiene algo importante que decirle al Tío Gamboín.</w:t>
-      </w:r>
-    </w:p>
-    <w:p>
-      <w:pPr>
-        <w:pStyle w:val="Textopreformateado"/>
-        <w:rPr>
-          <w:lang w:val="es-ES"/>
-        </w:rPr>
-      </w:pPr>
-      <w:r>
-        <w:rPr>
-          <w:lang w:val="es-ES"/>
-        </w:rPr>
-        <w:t>__Dígale que no esté chingando.</w:t>
-      </w:r>
-    </w:p>
-    <w:p>
-      <w:pPr>
-        <w:pStyle w:val="Textopreformateado"/>
-        <w:rPr>
-          <w:lang w:val="es-ES"/>
-        </w:rPr>
-      </w:pPr>
-      <w:r>
-        <w:rPr>
-          <w:lang w:val="es-ES"/>
-        </w:rPr>
-        <w:t>__Ya se lo dije mi comandante pero la niña no se va y a mí me da pena usar la violencia.</w:t>
-      </w:r>
-    </w:p>
-    <w:p>
-      <w:pPr>
-        <w:pStyle w:val="Textopreformateado"/>
-        <w:rPr>
-          <w:lang w:val="es-ES"/>
-        </w:rPr>
-      </w:pPr>
-      <w:r>
-        <w:rPr>
-          <w:lang w:val="es-ES"/>
-        </w:rPr>
-        <w:t>__Salga y busque a los papás y dígales que no estén chingando.</w:t>
-      </w:r>
-    </w:p>
-    <w:p>
-      <w:pPr>
-        <w:pStyle w:val="Textopreformateado"/>
-        <w:rPr>
-          <w:lang w:val="es-ES"/>
-        </w:rPr>
-      </w:pPr>
-      <w:r>
-        <w:rPr>
-          <w:lang w:val="es-ES"/>
-        </w:rPr>
-        <w:t>__Ya los busqué mi comandante pero no encontré a nadie, la menor llegó sola.</w:t>
-      </w:r>
-    </w:p>
-    <w:p>
-      <w:pPr>
-        <w:pStyle w:val="Textopreformateado"/>
-        <w:rPr>
-          <w:lang w:val="es-ES"/>
-        </w:rPr>
-      </w:pPr>
-      <w:r>
-        <w:rPr>
-          <w:lang w:val="es-ES"/>
-        </w:rPr>
-        <w:t>__¡Qué la chingada!</w:t>
-      </w:r>
-    </w:p>
-    <w:p>
-      <w:pPr>
-        <w:pStyle w:val="Textopreformateado"/>
-        <w:rPr>
-          <w:lang w:val="es-ES"/>
-        </w:rPr>
-      </w:pPr>
-      <w:r>
-        <w:rPr>
-          <w:lang w:val="es-ES"/>
-        </w:rPr>
-        <w:t>__Además viene en piyama y con una diarrea espantosa mi comandante. Cada que entra al baño me llama señor policía señor policía y me pide que la limpie y a mí me da como pena mi comandante.</w:t>
-      </w:r>
-    </w:p>
-    <w:p>
-      <w:pPr>
-        <w:pStyle w:val="Textopreformateado"/>
-        <w:rPr>
-          <w:lang w:val="es-ES"/>
-        </w:rPr>
-      </w:pPr>
-      <w:r>
-        <w:rPr>
-          <w:lang w:val="es-ES"/>
-        </w:rPr>
-        <w:t>__Me lleva la chingada. Voy para allá. __El comandante fue para allá.</w:t>
-      </w:r>
-    </w:p>
-    <w:p>
-      <w:pPr>
-        <w:pStyle w:val="Textopreformateado"/>
-        <w:rPr>
-          <w:lang w:val="es-ES"/>
-        </w:rPr>
-      </w:pPr>
-      <w:r>
-        <w:rPr>
-          <w:lang w:val="es-ES"/>
-        </w:rPr>
-        <w:t>__¿Cómo te llamas?</w:t>
-      </w:r>
-    </w:p>
-    <w:p>
-      <w:pPr>
-        <w:pStyle w:val="Textopreformateado"/>
-        <w:rPr>
-          <w:lang w:val="es-ES"/>
-        </w:rPr>
-      </w:pPr>
-      <w:r>
-        <w:rPr>
-          <w:lang w:val="es-ES"/>
-        </w:rPr>
-        <w:t>__Malenita Marzio Nolasco para servirle.</w:t>
-      </w:r>
-    </w:p>
-    <w:p>
-      <w:pPr>
-        <w:pStyle w:val="Textopreformateado"/>
-        <w:rPr>
-          <w:lang w:val="es-ES"/>
-        </w:rPr>
-      </w:pPr>
-      <w:r>
-        <w:rPr>
-          <w:lang w:val="es-ES"/>
-        </w:rPr>
-        <w:t>__¿Y dónde están tus papás?</w:t>
-      </w:r>
-    </w:p>
-    <w:p>
-      <w:pPr>
-        <w:pStyle w:val="Textopreformateado"/>
-        <w:rPr>
-          <w:lang w:val="es-ES"/>
-        </w:rPr>
-      </w:pPr>
-      <w:r>
-        <w:rPr>
-          <w:lang w:val="es-ES"/>
-        </w:rPr>
-        <w:t>__En mi casa.</w:t>
-      </w:r>
-    </w:p>
-    <w:p>
-      <w:pPr>
-        <w:pStyle w:val="Textopreformateado"/>
-        <w:rPr>
-          <w:lang w:val="es-ES"/>
-        </w:rPr>
-      </w:pPr>
-      <w:r>
-        <w:rPr>
-          <w:lang w:val="es-ES"/>
-        </w:rPr>
-        <w:t>__¿Y tú qué haces aquí?</w:t>
-      </w:r>
-    </w:p>
-    <w:p>
-      <w:pPr>
-        <w:pStyle w:val="Textopreformateado"/>
-        <w:rPr>
-          <w:lang w:val="es-ES"/>
-        </w:rPr>
-      </w:pPr>
-      <w:r>
-        <w:rPr>
-          <w:lang w:val="es-ES"/>
-        </w:rPr>
-        <w:t>__Tengo que decirle una cosa al Tío Gamboín.</w:t>
-      </w:r>
-    </w:p>
-    <w:p>
-      <w:pPr>
-        <w:pStyle w:val="Textopreformateado"/>
-        <w:rPr>
-          <w:lang w:val="es-ES"/>
-        </w:rPr>
-      </w:pPr>
-      <w:r>
-        <w:rPr>
-          <w:lang w:val="es-ES"/>
-        </w:rPr>
-        <w:t>__El Tío Gamboín está ocupado en su programa. No te puede atender.</w:t>
-      </w:r>
-    </w:p>
-    <w:p>
-      <w:pPr>
-        <w:pStyle w:val="Textopreformateado"/>
-        <w:rPr>
-          <w:lang w:val="es-ES"/>
-        </w:rPr>
-      </w:pPr>
-      <w:r>
-        <w:rPr>
-          <w:lang w:val="es-ES"/>
-        </w:rPr>
-        <w:t>__Me espero a los comerciales.</w:t>
-      </w:r>
-    </w:p>
-    <w:p>
-      <w:pPr>
-        <w:pStyle w:val="Textopreformateado"/>
-        <w:rPr>
-          <w:lang w:val="es-ES"/>
-        </w:rPr>
-      </w:pPr>
-      <w:r>
-        <w:rPr>
-          <w:lang w:val="es-ES"/>
-        </w:rPr>
-        <w:t>__Los comerciales son muy cortos y al Tío Gamboín no le da tiempo de venir a hablar contigo y regresar al estudio. Ya está viejito.</w:t>
-      </w:r>
-    </w:p>
-    <w:p>
-      <w:pPr>
-        <w:pStyle w:val="Textopreformateado"/>
-        <w:rPr>
-          <w:lang w:val="es-ES"/>
-        </w:rPr>
-      </w:pPr>
-      <w:r>
-        <w:rPr>
-          <w:lang w:val="es-ES"/>
-        </w:rPr>
-        <w:t>__Me espero a que termine su programa __me lleva la chingada, pensó el comandante. __¿Sería tan amable de permitirme usar su baño, señor?</w:t>
-      </w:r>
-    </w:p>
-    <w:p>
-      <w:pPr>
-        <w:pStyle w:val="Textopreformateado"/>
-        <w:rPr>
-          <w:lang w:val="es-ES"/>
-        </w:rPr>
-      </w:pPr>
-      <w:r>
-        <w:rPr>
-          <w:lang w:val="es-ES"/>
-        </w:rPr>
-        <w:t>__Pásale, pues __el comandante la dejo pasar. __¿Ora qué hacemos?</w:t>
-      </w:r>
-    </w:p>
-    <w:p>
-      <w:pPr>
-        <w:pStyle w:val="Textopreformateado"/>
-        <w:rPr>
-          <w:lang w:val="es-ES"/>
-        </w:rPr>
-      </w:pPr>
-      <w:r>
-        <w:rPr>
-          <w:lang w:val="es-ES"/>
-        </w:rPr>
-        <w:t>__No sé mi comandante.</w:t>
-      </w:r>
-    </w:p>
-    <w:p>
-      <w:pPr>
-        <w:pStyle w:val="Textopreformateado"/>
-        <w:rPr>
-          <w:lang w:val="es-ES"/>
-        </w:rPr>
-      </w:pPr>
-      <w:r>
-        <w:rPr>
-          <w:lang w:val="es-ES"/>
-        </w:rPr>
-        <w:t>__Señor policía señor policía ¿me limpia?</w:t>
-      </w:r>
-    </w:p>
-    <w:p>
-      <w:pPr>
-        <w:pStyle w:val="Textopreformateado"/>
-        <w:rPr>
-          <w:lang w:val="es-ES"/>
-        </w:rPr>
-      </w:pPr>
-      <w:r>
-        <w:rPr>
-          <w:lang w:val="es-ES"/>
-        </w:rPr>
-        <w:t>__Le toca mi comandante.</w:t>
-      </w:r>
-    </w:p>
-    <w:p>
-      <w:pPr>
-        <w:pStyle w:val="Textopreformateado"/>
-        <w:rPr>
-          <w:lang w:val="es-ES"/>
-        </w:rPr>
-      </w:pPr>
-      <w:r>
-        <w:rPr>
-          <w:lang w:val="es-ES"/>
-        </w:rPr>
-        <w:t>__Ni madres, usted ya tiene experiencia. Además, yo soy el comandante. -Me lleva la chingada, penso el sargento pero no lo dijo porque no estaba autorizado a usar palabras altisonantes delante de sus superiores.</w:t>
-      </w:r>
-    </w:p>
-    <w:p>
-      <w:pPr>
-        <w:pStyle w:val="Textopreformateado"/>
-        <w:rPr>
-          <w:lang w:val="es-ES"/>
-        </w:rPr>
-      </w:pPr>
-      <w:r>
-        <w:rPr>
-          <w:lang w:val="es-ES"/>
-        </w:rPr>
-        <w:t>__Gracias señor policía.</w:t>
-      </w:r>
-    </w:p>
-    <w:p>
-      <w:pPr>
-        <w:pStyle w:val="Textopreformateado"/>
-        <w:rPr>
-          <w:lang w:val="es-ES"/>
-        </w:rPr>
-      </w:pPr>
-      <w:r>
-        <w:rPr>
-          <w:lang w:val="es-ES"/>
-        </w:rPr>
-        <w:t>__Se nos va a deshidratar mi comandante. Con esta ya van tres veces que la menor defeca. ¿Qué hacer?</w:t>
-      </w:r>
-    </w:p>
-    <w:p>
-      <w:pPr>
-        <w:pStyle w:val="Textopreformateado"/>
-        <w:rPr>
-          <w:lang w:val="es-ES"/>
-        </w:rPr>
-      </w:pPr>
-      <w:r>
-        <w:rPr>
-          <w:lang w:val="es-ES"/>
-        </w:rPr>
-        <w:t>__A ver niña, voy a preguntarle al Tío Gamboín si puede hablar contigo.</w:t>
-      </w:r>
-    </w:p>
-    <w:p>
-      <w:pPr>
-        <w:pStyle w:val="Textopreformateado"/>
-        <w:rPr>
-          <w:lang w:val="es-ES"/>
-        </w:rPr>
-      </w:pPr>
-      <w:r>
-        <w:rPr>
-          <w:lang w:val="es-ES"/>
-        </w:rPr>
-        <w:t>Espérame tantito. __Se va ir a hacer pendejo, penso el sargento pero no lo dijo.</w:t>
-      </w:r>
-    </w:p>
-    <w:p>
-      <w:pPr>
-        <w:pStyle w:val="Textopreformateado"/>
-        <w:rPr>
-          <w:lang w:val="es-ES"/>
-        </w:rPr>
-      </w:pPr>
-      <w:r>
-        <w:rPr>
-          <w:lang w:val="es-ES"/>
-        </w:rPr>
-        <w:t>__Dice el tío que me digas qué se te ofrece.</w:t>
-      </w:r>
-    </w:p>
-    <w:p>
-      <w:pPr>
-        <w:pStyle w:val="Textopreformateado"/>
-        <w:rPr>
-          <w:lang w:val="es-ES"/>
-        </w:rPr>
-      </w:pPr>
-      <w:r>
-        <w:rPr>
-          <w:lang w:val="es-ES"/>
-        </w:rPr>
-        <w:t>Malenita les contó lo que se le ofrecía.</w:t>
-      </w:r>
-    </w:p>
-    <w:p>
-      <w:pPr>
-        <w:pStyle w:val="Textopreformateado"/>
-        <w:rPr>
-          <w:lang w:val="es-ES"/>
-        </w:rPr>
-      </w:pPr>
-      <w:r>
-        <w:rPr>
-          <w:lang w:val="es-ES"/>
-        </w:rPr>
-        <w:t>__¡Ay cabrón! Pérame, deja le marco al flor mánayer.</w:t>
-      </w:r>
-    </w:p>
-    <w:p>
-      <w:pPr>
-        <w:pStyle w:val="Textopreformateado"/>
-        <w:rPr>
-          <w:lang w:val="es-ES"/>
-        </w:rPr>
-      </w:pPr>
-      <w:r>
-        <w:rPr>
-          <w:lang w:val="es-ES"/>
-        </w:rPr>
-      </w:r>
-    </w:p>
-    <w:p>
-      <w:pPr>
-        <w:pStyle w:val="Textopreformateado"/>
-        <w:rPr>
-          <w:lang w:val="es-ES"/>
-        </w:rPr>
-      </w:pPr>
-      <w:r>
-        <w:rPr>
-          <w:lang w:val="es-ES"/>
-        </w:rPr>
-        <w:t>__¿Higareda? Pásame al flor mánayer.</w:t>
-      </w:r>
-    </w:p>
-    <w:p>
-      <w:pPr>
-        <w:pStyle w:val="Textopreformateado"/>
-        <w:rPr>
-          <w:lang w:val="es-ES"/>
-        </w:rPr>
-      </w:pPr>
-      <w:r>
-        <w:rPr>
-          <w:lang w:val="es-ES"/>
-        </w:rPr>
-        <w:t>__Está ocupado con el programa del Tío.</w:t>
-      </w:r>
-    </w:p>
-    <w:p>
-      <w:pPr>
-        <w:pStyle w:val="Textopreformateado"/>
-        <w:rPr>
-          <w:lang w:val="es-ES"/>
-        </w:rPr>
-      </w:pPr>
-      <w:r>
-        <w:rPr>
-          <w:lang w:val="es-ES"/>
-        </w:rPr>
-        <w:t>__Es una emergencia. Pásamelo.</w:t>
-      </w:r>
-    </w:p>
-    <w:p>
-      <w:pPr>
-        <w:pStyle w:val="Textopreformateado"/>
-        <w:rPr>
-          <w:lang w:val="es-ES"/>
-        </w:rPr>
-      </w:pPr>
-      <w:r>
-        <w:rPr>
-          <w:lang w:val="es-ES"/>
-        </w:rPr>
-        <w:t>__Espérame.</w:t>
+        <w:t>__De la menor licenciado.</w:t>
+      </w:r>
+    </w:p>
+    <w:p>
+      <w:pPr>
+        <w:pStyle w:val="Textopreformateado"/>
+        <w:rPr>
+          <w:lang w:val="es-ES"/>
+        </w:rPr>
+      </w:pPr>
+      <w:r>
+        <w:rPr>
+          <w:lang w:val="es-ES"/>
+        </w:rPr>
+        <w:t>__De-la-me-nor. Permítame. No vaya a colgar.</w:t>
+      </w:r>
+    </w:p>
+    <w:p>
+      <w:pPr>
+        <w:pStyle w:val="Textopreformateado"/>
+        <w:rPr>
+          <w:lang w:val="es-ES"/>
+        </w:rPr>
+      </w:pPr>
+      <w:r>
+        <w:rPr>
+          <w:lang w:val="es-ES"/>
+        </w:rPr>
+        <w:t>El sargento no colgó.</w:t>
+      </w:r>
+    </w:p>
+    <w:p>
+      <w:pPr>
+        <w:pStyle w:val="Textopreformateado"/>
+        <w:rPr>
+          <w:lang w:val="es-ES"/>
+        </w:rPr>
+      </w:pPr>
+      <w:r>
+        <w:rPr>
+          <w:lang w:val="es-ES"/>
+        </w:rPr>
+        <w:t>__O sea que la abuelita se murió en plena fiesta de-la-nie-ta.</w:t>
+      </w:r>
+    </w:p>
+    <w:p>
+      <w:pPr>
+        <w:pStyle w:val="Textopreformateado"/>
+        <w:rPr>
+          <w:lang w:val="es-ES"/>
+        </w:rPr>
+      </w:pPr>
+      <w:r>
+        <w:rPr>
+          <w:lang w:val="es-ES"/>
+        </w:rPr>
+        <w:t>__Presumiblemente licenciado.</w:t>
+      </w:r>
+    </w:p>
+    <w:p>
+      <w:pPr>
+        <w:pStyle w:val="Textopreformateado"/>
+        <w:rPr>
+          <w:lang w:val="es-ES"/>
+        </w:rPr>
+      </w:pPr>
+      <w:r>
+        <w:rPr>
+          <w:lang w:val="es-ES"/>
+        </w:rPr>
+        <w:t>__En-ple-na-fies-ta. No cuelgue, vuelvo en seguida.</w:t>
+      </w:r>
+    </w:p>
+    <w:p>
+      <w:pPr>
+        <w:pStyle w:val="Textopreformateado"/>
+        <w:rPr>
+          <w:lang w:val="es-ES"/>
+        </w:rPr>
+      </w:pPr>
+      <w:r>
+        <w:rPr>
+          <w:lang w:val="es-ES"/>
+        </w:rPr>
+        <w:t>El licenciado volvió en seguida.</w:t>
+      </w:r>
+    </w:p>
+    <w:p>
+      <w:pPr>
+        <w:pStyle w:val="Textopreformateado"/>
+        <w:rPr>
+          <w:lang w:val="es-ES"/>
+        </w:rPr>
+      </w:pPr>
+      <w:r>
+        <w:rPr>
+          <w:lang w:val="es-ES"/>
+        </w:rPr>
+        <w:t>__¿Sargento?</w:t>
+      </w:r>
+    </w:p>
+    <w:p>
+      <w:pPr>
+        <w:pStyle w:val="Textopreformateado"/>
+        <w:rPr>
+          <w:lang w:val="es-ES"/>
+        </w:rPr>
+      </w:pPr>
+      <w:r>
+        <w:rPr>
+          <w:lang w:val="es-ES"/>
+        </w:rPr>
+        <w:t>__Sí licenciado.</w:t>
+      </w:r>
+    </w:p>
+    <w:p>
+      <w:pPr>
+        <w:pStyle w:val="Textopreformateado"/>
+        <w:rPr>
+          <w:lang w:val="es-ES"/>
+        </w:rPr>
+      </w:pPr>
+      <w:r>
+        <w:rPr>
+          <w:lang w:val="es-ES"/>
+        </w:rPr>
+        <w:t>__Dice el Tío que no estemos chingando, que la llevemos a Canal 5 al servicio de la comunidad y que pobre de aquel que diga una palabra sobre el asunto de la abuela, que nada más se trata de localizar el manicomio de donde se escapó la niña. ¿Entendido?</w:t>
+      </w:r>
+    </w:p>
+    <w:p>
+      <w:pPr>
+        <w:pStyle w:val="Textopreformateado"/>
+        <w:rPr>
+          <w:lang w:val="es-ES"/>
+        </w:rPr>
+      </w:pPr>
+      <w:r>
+        <w:rPr>
+          <w:lang w:val="es-ES"/>
+        </w:rPr>
+        <w:t>__Sí Licenciado.</w:t>
+      </w:r>
+    </w:p>
+    <w:p>
+      <w:pPr>
+        <w:pStyle w:val="Textopreformateado"/>
+        <w:rPr>
+          <w:lang w:val="es-ES"/>
+        </w:rPr>
+      </w:pPr>
+      <w:r>
+        <w:rPr>
+          <w:lang w:val="es-ES"/>
+        </w:rPr>
+        <w:t>__Bueno.</w:t>
+      </w:r>
+    </w:p>
+    <w:p>
+      <w:pPr>
+        <w:pStyle w:val="Textopreformateado"/>
+        <w:rPr>
+          <w:lang w:val="es-ES"/>
+        </w:rPr>
+      </w:pPr>
+      <w:r>
+        <w:rPr>
+          <w:lang w:val="es-ES"/>
+        </w:rPr>
+        <w:t>__Licenciado, una última pregunta.</w:t>
       </w:r>
     </w:p>
     <w:p>
@@ -16450,384 +16823,20 @@
         <w:rPr>
           <w:lang w:val="es-ES"/>
         </w:rPr>
-        <w:t>__Habla el comandante González, de seguridad. Tengo aquí en recepción a una niña que acaba de cumplir siete años y quiere ver al Tío Gamboín porque se le murió su abuelita y la anda buscando.</w:t>
-      </w:r>
-    </w:p>
-    <w:p>
-      <w:pPr>
-        <w:pStyle w:val="Textopreformateado"/>
-        <w:rPr>
-          <w:lang w:val="es-ES"/>
-        </w:rPr>
-      </w:pPr>
-      <w:r>
-        <w:rPr>
-          <w:lang w:val="es-ES"/>
-        </w:rPr>
-        <w:t>__¿Qué?</w:t>
-      </w:r>
-    </w:p>
-    <w:p>
-      <w:pPr>
-        <w:pStyle w:val="Textopreformateado"/>
-        <w:rPr>
-          <w:lang w:val="es-ES"/>
-        </w:rPr>
-      </w:pPr>
-      <w:r>
-        <w:rPr>
-          <w:lang w:val="es-ES"/>
-        </w:rPr>
-        <w:t>__Que tengo aquí en recepción a una niña que acaba de cumplir siete años y quiere ver al Tío Gamboín porque se le murió su abuelita y la anda buscando.</w:t>
-      </w:r>
-    </w:p>
-    <w:p>
-      <w:pPr>
-        <w:pStyle w:val="Textopreformateado"/>
-        <w:rPr>
-          <w:lang w:val="es-ES"/>
-        </w:rPr>
-      </w:pPr>
-      <w:r>
-        <w:rPr>
-          <w:lang w:val="es-ES"/>
-        </w:rPr>
-        <w:t>__No le entiendo, oficial.</w:t>
-      </w:r>
-    </w:p>
-    <w:p>
-      <w:pPr>
-        <w:pStyle w:val="Textopreformateado"/>
-        <w:rPr>
-          <w:lang w:val="es-ES"/>
-        </w:rPr>
-      </w:pPr>
-      <w:r>
-        <w:rPr>
-          <w:lang w:val="es-ES"/>
-        </w:rPr>
-        <w:t>__Mire licenciado, lo que sucede es que yo tampoco entiendo nada pero aquí mi sargento Gallardo me anotó lo que tengo que decir en un papelito, así que mejor se lo comunico.</w:t>
-      </w:r>
-    </w:p>
-    <w:p>
-      <w:pPr>
-        <w:pStyle w:val="Textopreformateado"/>
-        <w:rPr>
-          <w:lang w:val="es-ES"/>
-        </w:rPr>
-      </w:pPr>
-      <w:r>
-        <w:rPr>
-          <w:lang w:val="es-ES"/>
-        </w:rPr>
-        <w:t>__Buenas tardes licenciado. Aquí el sargento Gallardo.</w:t>
-      </w:r>
-    </w:p>
-    <w:p>
-      <w:pPr>
-        <w:pStyle w:val="Textopreformateado"/>
-        <w:rPr>
-          <w:lang w:val="es-ES"/>
-        </w:rPr>
-      </w:pPr>
-      <w:r>
-        <w:rPr>
-          <w:lang w:val="es-ES"/>
-        </w:rPr>
-        <w:t>__Sargento. ¿Me puede explicar qué pasa?</w:t>
-      </w:r>
-    </w:p>
-    <w:p>
-      <w:pPr>
-        <w:pStyle w:val="Textopreformateado"/>
-        <w:rPr>
-          <w:lang w:val="es-ES"/>
-        </w:rPr>
-      </w:pPr>
-      <w:r>
-        <w:rPr>
-          <w:lang w:val="es-ES"/>
-        </w:rPr>
-        <w:t>__Sí licenciado. Sucede que aproximadamente a las seis de la tarde del día de hoy se presentó una menor en nuestras instalaciones solicitando un permiso para acceder a nuestros estudios y hablar con el Tío Gamboín. Este elemento le explicó que eso no era posible, pero ante la insistencia de la menor este elemento se vio obligado a salir a buscar a sus padres o tutores para explicarles la situación, percatándose este elemento de que no había tales. A preguntas expresas del comandante González las menor proporcionó los siguientes datos: a) Hoy celebra su séptimo aniversario. b) Durante su fiesta de cumpleaños falleció (o algo así) su abuelita. c) En lo que presumiblemente era un velorio, la abuela (o su cadáver) se dio a la fuga. Cabe aclarar que la menor, presumiblemente afectada por sus facultades, afirmó que la abuela, que en paz descanse, apagó ciertas velas (presumiblemente cirios) y pidió un deseo (presumiblemente revivir) y después huyó del lugar de los hechos. d) La menor solicita la colaboración del Tío Gamboín y su vasto auditorio para la localización de su abuelita (o de sus restos).</w:t>
-      </w:r>
-    </w:p>
-    <w:p>
-      <w:pPr>
-        <w:pStyle w:val="Textopreformateado"/>
-        <w:rPr>
-          <w:lang w:val="es-ES"/>
-        </w:rPr>
-      </w:pPr>
-      <w:r>
-        <w:rPr>
-          <w:lang w:val="es-ES"/>
-        </w:rPr>
-        <w:t>__¡Ay cabrón! Espéreme sargento, déjeme preguntarle al Tío.</w:t>
-      </w:r>
-    </w:p>
-    <w:p>
-      <w:pPr>
-        <w:pStyle w:val="Textopreformateado"/>
-        <w:rPr>
-          <w:lang w:val="es-ES"/>
-        </w:rPr>
-      </w:pPr>
-      <w:r>
-        <w:rPr>
-          <w:lang w:val="es-ES"/>
-        </w:rPr>
-        <w:t>El sargento esperó.</w:t>
-      </w:r>
-    </w:p>
-    <w:p>
-      <w:pPr>
-        <w:pStyle w:val="Textopreformateado"/>
-        <w:rPr>
-          <w:lang w:val="es-ES"/>
-        </w:rPr>
-      </w:pPr>
-      <w:r>
-        <w:rPr>
-          <w:lang w:val="es-ES"/>
-        </w:rPr>
-        <w:t>__¿Sargento? El Tío pregunta que de quién era el cumpleaños, si de la abuela o de la niña.</w:t>
-      </w:r>
-    </w:p>
-    <w:p>
-      <w:pPr>
-        <w:pStyle w:val="Textopreformateado"/>
-        <w:rPr>
-          <w:lang w:val="es-ES"/>
-        </w:rPr>
-      </w:pPr>
-      <w:r>
-        <w:rPr>
-          <w:lang w:val="es-ES"/>
-        </w:rPr>
-      </w:r>
-    </w:p>
-    <w:p>
-      <w:pPr>
-        <w:pStyle w:val="Textopreformateado"/>
-        <w:rPr>
-          <w:lang w:val="es-ES"/>
-        </w:rPr>
-      </w:pPr>
-      <w:r>
-        <w:rPr>
-          <w:lang w:val="es-ES"/>
-        </w:rPr>
-        <w:t>@harmodio, [01.04.19 23:29]</w:t>
-      </w:r>
-    </w:p>
-    <w:p>
-      <w:pPr>
-        <w:pStyle w:val="Textopreformateado"/>
-        <w:rPr>
-          <w:lang w:val="es-ES"/>
-        </w:rPr>
-      </w:pPr>
-      <w:r>
-        <w:rPr>
-          <w:lang w:val="es-ES"/>
-        </w:rPr>
-        <w:t>__De la menor licenciado.</w:t>
-      </w:r>
-    </w:p>
-    <w:p>
-      <w:pPr>
-        <w:pStyle w:val="Textopreformateado"/>
-        <w:rPr>
-          <w:lang w:val="es-ES"/>
-        </w:rPr>
-      </w:pPr>
-      <w:r>
-        <w:rPr>
-          <w:lang w:val="es-ES"/>
-        </w:rPr>
-        <w:t>__De-la-me-nor. Permítame. No vaya a colgar.</w:t>
-      </w:r>
-    </w:p>
-    <w:p>
-      <w:pPr>
-        <w:pStyle w:val="Textopreformateado"/>
-        <w:rPr>
-          <w:lang w:val="es-ES"/>
-        </w:rPr>
-      </w:pPr>
-      <w:r>
-        <w:rPr>
-          <w:lang w:val="es-ES"/>
-        </w:rPr>
-        <w:t>El sargento no colgó.</w:t>
-      </w:r>
-    </w:p>
-    <w:p>
-      <w:pPr>
-        <w:pStyle w:val="Textopreformateado"/>
-        <w:rPr>
-          <w:lang w:val="es-ES"/>
-        </w:rPr>
-      </w:pPr>
-      <w:r>
-        <w:rPr>
-          <w:lang w:val="es-ES"/>
-        </w:rPr>
-        <w:t>__O sea que la abuelita se murió en plena fiesta de-la-nie-ta.</w:t>
-      </w:r>
-    </w:p>
-    <w:p>
-      <w:pPr>
-        <w:pStyle w:val="Textopreformateado"/>
-        <w:rPr>
-          <w:lang w:val="es-ES"/>
-        </w:rPr>
-      </w:pPr>
-      <w:r>
-        <w:rPr>
-          <w:lang w:val="es-ES"/>
-        </w:rPr>
-        <w:t>__Presumiblemente licenciado.</w:t>
-      </w:r>
-    </w:p>
-    <w:p>
-      <w:pPr>
-        <w:pStyle w:val="Textopreformateado"/>
-        <w:rPr>
-          <w:lang w:val="es-ES"/>
-        </w:rPr>
-      </w:pPr>
-      <w:r>
-        <w:rPr>
-          <w:lang w:val="es-ES"/>
-        </w:rPr>
-        <w:t>__En-ple-na-fies-ta. No cuelgue, vuelvo en seguida.</w:t>
-      </w:r>
-    </w:p>
-    <w:p>
-      <w:pPr>
-        <w:pStyle w:val="Textopreformateado"/>
-        <w:rPr>
-          <w:lang w:val="es-ES"/>
-        </w:rPr>
-      </w:pPr>
-      <w:r>
-        <w:rPr>
-          <w:lang w:val="es-ES"/>
-        </w:rPr>
-        <w:t>El licenciado volvió en seguida.</w:t>
-      </w:r>
-    </w:p>
-    <w:p>
-      <w:pPr>
-        <w:pStyle w:val="Textopreformateado"/>
-        <w:rPr>
-          <w:lang w:val="es-ES"/>
-        </w:rPr>
-      </w:pPr>
-      <w:r>
-        <w:rPr>
-          <w:lang w:val="es-ES"/>
-        </w:rPr>
-        <w:t>__¿Sargento?</w:t>
-      </w:r>
-    </w:p>
-    <w:p>
-      <w:pPr>
-        <w:pStyle w:val="Textopreformateado"/>
-        <w:rPr>
-          <w:lang w:val="es-ES"/>
-        </w:rPr>
-      </w:pPr>
-      <w:r>
-        <w:rPr>
-          <w:lang w:val="es-ES"/>
-        </w:rPr>
-        <w:t>__Sí licenciado.</w:t>
-      </w:r>
-    </w:p>
-    <w:p>
-      <w:pPr>
-        <w:pStyle w:val="Textopreformateado"/>
-        <w:rPr>
-          <w:lang w:val="es-ES"/>
-        </w:rPr>
-      </w:pPr>
-      <w:r>
-        <w:rPr>
-          <w:lang w:val="es-ES"/>
-        </w:rPr>
-        <w:t>__Dice el Tío que no estemos chingando, que la llevemos a Canal 5 al servicio de la comunidad y que pobre de aquel que diga una palabra sobre el asunto de la abuela, que nada más se trata de localizar el manicomio de donde se escapó la niña. ¿Entendido?</w:t>
-      </w:r>
-    </w:p>
-    <w:p>
-      <w:pPr>
-        <w:pStyle w:val="Textopreformateado"/>
-        <w:rPr>
-          <w:lang w:val="es-ES"/>
-        </w:rPr>
-      </w:pPr>
-      <w:r>
-        <w:rPr>
-          <w:lang w:val="es-ES"/>
-        </w:rPr>
-        <w:t>__Sí Licenciado.</w:t>
-      </w:r>
-    </w:p>
-    <w:p>
-      <w:pPr>
-        <w:pStyle w:val="Textopreformateado"/>
-        <w:rPr>
-          <w:lang w:val="es-ES"/>
-        </w:rPr>
-      </w:pPr>
-      <w:r>
-        <w:rPr>
-          <w:lang w:val="es-ES"/>
-        </w:rPr>
-        <w:t>__Bueno.</w:t>
-      </w:r>
-    </w:p>
-    <w:p>
-      <w:pPr>
-        <w:pStyle w:val="Textopreformateado"/>
-        <w:rPr>
-          <w:lang w:val="es-ES"/>
-        </w:rPr>
-      </w:pPr>
-      <w:r>
-        <w:rPr>
-          <w:lang w:val="es-ES"/>
-        </w:rPr>
-        <w:t>__Licenciado, una última pregunta.</w:t>
-      </w:r>
-    </w:p>
-    <w:p>
-      <w:pPr>
-        <w:pStyle w:val="Textopreformateado"/>
-        <w:rPr>
-          <w:lang w:val="es-ES"/>
-        </w:rPr>
-      </w:pPr>
-      <w:r>
-        <w:rPr>
-          <w:lang w:val="es-ES"/>
-        </w:rPr>
-        <w:t>__¿Sí?</w:t>
-      </w:r>
-    </w:p>
-    <w:p>
-      <w:pPr>
-        <w:pStyle w:val="Textopreformateado"/>
-        <w:rPr>
-          <w:lang w:val="es-ES"/>
-        </w:rPr>
-      </w:pPr>
-      <w:r>
-        <w:rPr>
-          <w:lang w:val="es-ES"/>
-        </w:rPr>
         <w:t>__¿No tendrá usted algún medicamento para la diarrea infantil?</w:t>
+      </w:r>
+    </w:p>
+    <w:p>
+      <w:pPr>
+        <w:pStyle w:val="Textopreformateado"/>
+        <w:rPr>
+          <w:lang w:val="es-ES"/>
+        </w:rPr>
+      </w:pPr>
+      <w:r>
+        <w:rPr>
+          <w:lang w:val="es-ES"/>
+        </w:rPr>
       </w:r>
     </w:p>
     <w:p>
@@ -16973,7 +16982,7 @@
           <w:iCs/>
           <w:lang w:val="es-ES"/>
         </w:rPr>
-        <w:t xml:space="preserve">Manuel </w:t>
+        <w:t>Manuel</w:t>
       </w:r>
       <w:r>
         <w:rPr>
@@ -16981,7 +16990,7 @@
           <w:iCs/>
           <w:lang w:val="es-ES"/>
         </w:rPr>
-        <w:t>Chifla S</w:t>
+        <w:t xml:space="preserve"> Silva S</w:t>
       </w:r>
       <w:r>
         <w:rPr>
@@ -17950,15 +17959,25 @@
     <w:p>
       <w:pPr>
         <w:pStyle w:val="Textopreformateado"/>
-        <w:rPr>
-          <w:lang w:val="es-ES"/>
-        </w:rPr>
-      </w:pPr>
-      <w:r>
-        <w:rPr>
-          <w:lang w:val="es-ES"/>
-        </w:rPr>
-        <w:t>Par tres: En esta leche no te escucho, aquí no viven tus pasos dorados porque esta leche es piloncillo, sierra morena, cráter hondo de obsidiana. Por ellas no corren las causas de tu sangre.</w:t>
+        <w:rPr/>
+      </w:pPr>
+      <w:r>
+        <w:rPr>
+          <w:lang w:val="es-ES"/>
+        </w:rPr>
+        <w:t xml:space="preserve">Par tres: En esta leche no te escucho, aquí no viven tus pasos </w:t>
+      </w:r>
+      <w:r>
+        <w:rPr>
+          <w:lang w:val="es-ES"/>
+        </w:rPr>
+        <w:t xml:space="preserve">peninsulares </w:t>
+      </w:r>
+      <w:r>
+        <w:rPr>
+          <w:lang w:val="es-ES"/>
+        </w:rPr>
+        <w:t>porque esta leche es piloncillo, sierra morena, cráter de obsidiana. Por ellas no corren las causas de tu sangre.</w:t>
       </w:r>
     </w:p>
     <w:p>
@@ -18062,9 +18081,7 @@
     <w:p>
       <w:pPr>
         <w:pStyle w:val="Textopreformateado"/>
-        <w:rPr>
-          <w:lang w:val="es-ES"/>
-        </w:rPr>
+        <w:rPr/>
       </w:pPr>
       <w:r>
         <w:rPr>
@@ -18072,6 +18089,12 @@
         </w:rPr>
         <w:t>__¡A qué mi general!</w:t>
       </w:r>
+      <w:r>
+        <w:rPr>
+          <w:lang w:val="es-ES"/>
+        </w:rPr>
+        <w:t xml:space="preserve"> Ya anda otra vez ce ocurrente. ¿Cómo que cuál niña? ¡Pues la niña que andamos buscando! Esa misma por la que nos revolucionamos. </w:t>
+      </w:r>
     </w:p>
     <w:p>
       <w:pPr>
@@ -18285,23 +18308,31 @@
     <w:p>
       <w:pPr>
         <w:pStyle w:val="Textopreformateado"/>
-        <w:rPr>
-          <w:lang w:val="es-ES"/>
-        </w:rPr>
-      </w:pPr>
-      <w:r>
-        <w:rPr>
-          <w:lang w:val="es-ES"/>
-        </w:rPr>
-        <w:t>Nombre: Mudu.</w:t>
-      </w:r>
-    </w:p>
-    <w:p>
-      <w:pPr>
-        <w:pStyle w:val="Textopreformateado"/>
-        <w:rPr>
-          <w:lang w:val="es-ES"/>
-        </w:rPr>
+        <w:rPr/>
+      </w:pPr>
+      <w:r>
+        <w:rPr>
+          <w:lang w:val="es-ES"/>
+        </w:rPr>
+        <w:t xml:space="preserve">Nombre: </w:t>
+      </w:r>
+      <w:r>
+        <w:rPr>
+          <w:lang w:val="es-ES"/>
+        </w:rPr>
+        <w:t>Mamadou</w:t>
+      </w:r>
+      <w:r>
+        <w:rPr>
+          <w:lang w:val="es-ES"/>
+        </w:rPr>
+        <w:t>.</w:t>
+      </w:r>
+    </w:p>
+    <w:p>
+      <w:pPr>
+        <w:pStyle w:val="Textopreformateado"/>
+        <w:rPr/>
       </w:pPr>
       <w:r>
         <w:rPr>
@@ -18313,15 +18344,25 @@
     <w:p>
       <w:pPr>
         <w:pStyle w:val="Textopreformateado"/>
-        <w:rPr>
-          <w:lang w:val="es-ES"/>
-        </w:rPr>
-      </w:pPr>
-      <w:r>
-        <w:rPr>
-          <w:lang w:val="es-ES"/>
-        </w:rPr>
-        <w:t>Edad: 24 años.</w:t>
+        <w:rPr/>
+      </w:pPr>
+      <w:r>
+        <w:rPr>
+          <w:lang w:val="es-ES"/>
+        </w:rPr>
+        <w:t>Edad: 2</w:t>
+      </w:r>
+      <w:r>
+        <w:rPr>
+          <w:lang w:val="es-ES"/>
+        </w:rPr>
+        <w:t>3</w:t>
+      </w:r>
+      <w:r>
+        <w:rPr>
+          <w:lang w:val="es-ES"/>
+        </w:rPr>
+        <w:t xml:space="preserve"> años.</w:t>
       </w:r>
     </w:p>
     <w:p>
@@ -18341,15 +18382,25 @@
     <w:p>
       <w:pPr>
         <w:pStyle w:val="Textopreformateado"/>
-        <w:rPr>
-          <w:lang w:val="es-ES"/>
-        </w:rPr>
-      </w:pPr>
-      <w:r>
-        <w:rPr>
-          <w:lang w:val="es-ES"/>
-        </w:rPr>
-        <w:t>Complexión: antropomorfa.</w:t>
+        <w:rPr/>
+      </w:pPr>
+      <w:r>
+        <w:rPr>
+          <w:lang w:val="es-ES"/>
+        </w:rPr>
+        <w:t xml:space="preserve">Complexión: </w:t>
+      </w:r>
+      <w:r>
+        <w:rPr>
+          <w:lang w:val="es-ES"/>
+        </w:rPr>
+        <w:t>bien mamada</w:t>
+      </w:r>
+      <w:r>
+        <w:rPr>
+          <w:lang w:val="es-ES"/>
+        </w:rPr>
+        <w:t>.</w:t>
       </w:r>
     </w:p>
     <w:p>
@@ -18417,7 +18468,182 @@
         <w:rPr>
           <w:lang w:val="es-ES"/>
         </w:rPr>
-        <w:t>El finado portaba uniforme villista. El cuerpo fue encontrado a unos cuantos metros del cadáver de una religiosa que presentaba huellas evidentes de violación. Los datos personales fueron extraídos de un listón azulgrana que el finado portaba en la muñeca.</w:t>
+        <w:t xml:space="preserve">El finado portaba uniforme villista. El cuerpo fue encontrado a unos cuantos metros del cadáver de una religiosa que presentaba huellas evidentes de </w:t>
+      </w:r>
+      <w:r>
+        <w:rPr>
+          <w:lang w:val="es-ES"/>
+        </w:rPr>
+        <w:t>violencia sexual</w:t>
+      </w:r>
+      <w:r>
+        <w:rPr>
+          <w:lang w:val="es-ES"/>
+        </w:rPr>
+        <w:t>. Los datos personales fueron extraídos de un listón azulgrana que el finado portaba en la muñeca.</w:t>
+      </w:r>
+    </w:p>
+    <w:p>
+      <w:pPr>
+        <w:pStyle w:val="Textopreformateado"/>
+        <w:rPr>
+          <w:lang w:val="es-ES"/>
+        </w:rPr>
+      </w:pPr>
+      <w:r>
+        <w:rPr/>
+      </w:r>
+    </w:p>
+    <w:p>
+      <w:pPr>
+        <w:pStyle w:val="Textopreformateado"/>
+        <w:rPr>
+          <w:lang w:val="es-ES"/>
+        </w:rPr>
+      </w:pPr>
+      <w:r>
+        <w:rPr/>
+      </w:r>
+    </w:p>
+    <w:p>
+      <w:pPr>
+        <w:pStyle w:val="Textopreformateado"/>
+        <w:rPr/>
+      </w:pPr>
+      <w:r>
+        <w:rPr>
+          <w:lang w:val="es-ES"/>
+        </w:rPr>
+        <w:t>Tres camionetas negras pasan a raudales por las glorietas. Sin placas, sin cuidado, encubiertas por el anonimato de sus cristales polarizados que las vuelven inmunes a la luz roja de los semáforos. Rápidas, calladas, sin tocar el claxon.</w:t>
+      </w:r>
+    </w:p>
+    <w:p>
+      <w:pPr>
+        <w:pStyle w:val="Textopreformateado"/>
+        <w:rPr/>
+      </w:pPr>
+      <w:r>
+        <w:rPr>
+          <w:lang w:val="es-ES"/>
+        </w:rPr>
+        <w:t>La nariz del residente Patraca brota de sus facciones con la determinación de un acento agudo. Su nariz, ese vegetal tan noble, le va a salvar la vida, pues mientras los demás sentidos se distraen, los ojos negros y velludos de su nariz han desenredado una hebra de podredumbre de la madeja de aromas que flotan en la tarde. Huele a muerto, piensa Patraca, y ese simple balbuceo basta para propagar la voz de alarma. De un salto evita el embate atropellado de las camionetas para caer sin gracia entre los rosales.</w:t>
+      </w:r>
+    </w:p>
+    <w:p>
+      <w:pPr>
+        <w:pStyle w:val="Textopreformateado"/>
+        <w:rPr/>
+      </w:pPr>
+      <w:r>
+        <w:rPr>
+          <w:lang w:val="es-ES"/>
+        </w:rPr>
+        <w:t>Ay cabrón __alcanza a exclamar. A lo lejos, las camionetas se pasan el siguiente alto con indiferencia.</w:t>
+      </w:r>
+    </w:p>
+    <w:p>
+      <w:pPr>
+        <w:pStyle w:val="Textopreformateado"/>
+        <w:rPr/>
+      </w:pPr>
+      <w:r>
+        <w:rPr>
+          <w:lang w:val="es-ES"/>
+        </w:rPr>
+        <w:t>Reforma cobra vida. La tarde se afloja la corbata y se retira a casa a descansar. Los cines encienden sus carteleras, los tragafuegos mojan la antorcha y apuestan la luz de su garganta, los reflejos que guardan el Ángel de la</w:t>
+      </w:r>
+    </w:p>
+    <w:p>
+      <w:pPr>
+        <w:pStyle w:val="Textopreformateado"/>
+        <w:rPr/>
+      </w:pPr>
+      <w:r>
+        <w:rPr>
+          <w:lang w:val="es-ES"/>
+        </w:rPr>
+        <w:t>Independencia se desperezan y la noche es una más entre el tumulto que camina por las aceras. Reforma resucita como si acabara de salvar la vida. Patraca se sacude los pétalos de su bata médica y en brazos del optimismo se deja llevar hasta la siguiente esquina. Reforma está contenta porque estoy vivo.</w:t>
+      </w:r>
+    </w:p>
+    <w:p>
+      <w:pPr>
+        <w:pStyle w:val="Textopreformateado"/>
+        <w:rPr/>
+      </w:pPr>
+      <w:r>
+        <w:rPr>
+          <w:lang w:val="es-ES"/>
+        </w:rPr>
+        <w:t xml:space="preserve">El optimismo le duró tres calles. En Río Nazas dio vuelta a la derecha cubierto de gratitud existencial. Por Pánuco iba cantando “gracias a la vida / que me ha dado saltos”, pero al cruzar Orinoco pasó frente a esos deliciosos pasteles de queso que no se podía comprar por culpa de su miserable sueldo. En Guadalquivir se cruzó con una pareja de enamorados, y a mí qué mujer me va a hacer caso, estudiando de día, trabajando de noche, feo, pobre y sin dinero, para finalmente cruzar </w:t>
+      </w:r>
+      <w:r>
+        <w:rPr>
+          <w:lang w:val="es-ES"/>
+        </w:rPr>
+        <w:t xml:space="preserve">Doctor del Río </w:t>
+      </w:r>
+      <w:r>
+        <w:rPr>
+          <w:lang w:val="es-ES"/>
+        </w:rPr>
+        <w:t>y llegar al número cuarenta y cinco: la morgue. Al llegar abrió la puerta con el gesto amargo de quien hubiera preferido entrar sin pulso, frío y con los pies por delante, en vez de caminar sin ganas hasta el escritorio, abrir un cajón y buscar con urgencia una varita de incienso porque no soporto este olor a muerto.</w:t>
+      </w:r>
+    </w:p>
+    <w:p>
+      <w:pPr>
+        <w:pStyle w:val="Textopreformateado"/>
+        <w:rPr>
+          <w:lang w:val="es-ES"/>
+        </w:rPr>
+      </w:pPr>
+      <w:r>
+        <w:rPr/>
+      </w:r>
+    </w:p>
+    <w:p>
+      <w:pPr>
+        <w:pStyle w:val="Textopreformateado"/>
+        <w:rPr>
+          <w:lang w:val="es-ES"/>
+        </w:rPr>
+      </w:pPr>
+      <w:r>
+        <w:rPr/>
+      </w:r>
+    </w:p>
+    <w:p>
+      <w:pPr>
+        <w:pStyle w:val="Textopreformateado"/>
+        <w:rPr>
+          <w:lang w:val="es-ES"/>
+        </w:rPr>
+      </w:pPr>
+      <w:r>
+        <w:rPr/>
+      </w:r>
+    </w:p>
+    <w:p>
+      <w:pPr>
+        <w:pStyle w:val="Textopreformateado"/>
+        <w:rPr/>
+      </w:pPr>
+      <w:r>
+        <w:rPr>
+          <w:lang w:val="es-ES"/>
+        </w:rPr>
+        <w:t>La casa de Las Lomas ha surgido como una barda infinita con unas cuántas copas de árbol sobre la malla ciclónica. Los judiciales han sacado a la muerta de la camioneta. La han cargado en hombros por un camino rodeado de jacarandas.</w:t>
+      </w:r>
+    </w:p>
+    <w:p>
+      <w:pPr>
+        <w:pStyle w:val="Textopreformateado"/>
+        <w:rPr/>
+      </w:pPr>
+      <w:r>
+        <w:rPr>
+          <w:lang w:val="es-ES"/>
+        </w:rPr>
+        <w:t>Han dado vuelta a la izquierda. Han entrado a la sala. Han hecho a un lado la mesa de centro y la han dejado ahí: haciendo centro. Luego se han ido sin decir adiós, los ojos arrastrando por el suelo. Donaciano ha acercado una silla, ha encendido un puro, se ha sentado echando el vientre hacia adelante y ha mirado el techo: sea usted bienvenida, ha querido decir pero no lo ha dicho por que otros pensamientos casi sin querer lo han recorrido, luego se ha llevado la pistola a la sien derecha, ha metido el cañón en el hoyo ciego de la oreja para hurgar en la memoria y las palabras que como escalofríos lo han recorrido, y ha tomado aire y ha ensanchado el pecho y ha pronunciado con esa voz ajada por los años, las balas y las gravedades, y lo ha pronunciado lentamente, como queriendo romper la tensión del gatillo: Sea usted bienvenida, Malena, sea usted al fin bienvenida.</w:t>
       </w:r>
     </w:p>
     <w:p>
@@ -18558,6 +18784,141 @@
     <w:p>
       <w:pPr>
         <w:pStyle w:val="Textopreformateado"/>
+        <w:rPr>
+          <w:lang w:val="es-ES"/>
+        </w:rPr>
+      </w:pPr>
+      <w:r>
+        <w:rPr/>
+      </w:r>
+    </w:p>
+    <w:p>
+      <w:pPr>
+        <w:pStyle w:val="Textopreformateado"/>
+        <w:rPr>
+          <w:lang w:val="es-ES"/>
+        </w:rPr>
+      </w:pPr>
+      <w:r>
+        <w:rPr/>
+      </w:r>
+    </w:p>
+    <w:p>
+      <w:pPr>
+        <w:pStyle w:val="Textopreformateado"/>
+        <w:rPr>
+          <w:lang w:val="es-ES"/>
+        </w:rPr>
+      </w:pPr>
+      <w:r>
+        <w:rPr/>
+      </w:r>
+    </w:p>
+    <w:p>
+      <w:pPr>
+        <w:pStyle w:val="Textopreformateado"/>
+        <w:rPr/>
+      </w:pPr>
+      <w:r>
+        <w:rPr>
+          <w:lang w:val="es-ES"/>
+        </w:rPr>
+        <w:t>__¿Te imaginas si los de la prensa se enteraran?</w:t>
+      </w:r>
+    </w:p>
+    <w:p>
+      <w:pPr>
+        <w:pStyle w:val="Textopreformateado"/>
+        <w:rPr/>
+      </w:pPr>
+      <w:r>
+        <w:rPr>
+          <w:lang w:val="es-ES"/>
+        </w:rPr>
+        <w:t xml:space="preserve"> </w:t>
+      </w:r>
+      <w:r>
+        <w:rPr>
+          <w:lang w:val="es-ES"/>
+        </w:rPr>
+        <w:t>Viejo y multibillonario magnate se enamora del cadáver de su prometida.</w:t>
+      </w:r>
+    </w:p>
+    <w:p>
+      <w:pPr>
+        <w:pStyle w:val="Textopreformateado"/>
+        <w:rPr/>
+      </w:pPr>
+      <w:r>
+        <w:rPr>
+          <w:lang w:val="es-ES"/>
+        </w:rPr>
+        <w:t xml:space="preserve"> </w:t>
+      </w:r>
+      <w:r>
+        <w:rPr>
+          <w:lang w:val="es-ES"/>
+        </w:rPr>
+        <w:t>Pareja de ancianos se casan instantes antes de su deceso. Estamos felices, nos vamos de luna de miel al Purgatorio.</w:t>
+      </w:r>
+    </w:p>
+    <w:p>
+      <w:pPr>
+        <w:pStyle w:val="Textopreformateado"/>
+        <w:rPr/>
+      </w:pPr>
+      <w:r>
+        <w:rPr>
+          <w:lang w:val="es-ES"/>
+        </w:rPr>
+        <w:t xml:space="preserve"> </w:t>
+      </w:r>
+      <w:r>
+        <w:rPr>
+          <w:lang w:val="es-ES"/>
+        </w:rPr>
+        <w:t>Por medio de la presente queremos hacerlos partícipes de la unión matrimonial de nuestros hijos, Donanciano Telmex Flores, de 853 Años y</w:t>
+      </w:r>
+    </w:p>
+    <w:p>
+      <w:pPr>
+        <w:pStyle w:val="Textopreformateado"/>
+        <w:rPr/>
+      </w:pPr>
+      <w:r>
+        <w:rPr>
+          <w:lang w:val="es-ES"/>
+        </w:rPr>
+        <w:t>Doñanciana Pasita de los Achaques (tres meses menor) que se llevará a cabo en la Iglesia del Último Suspiro, colonia Los Mortales. Después de la ceremonia religiosa y la extremaunción de la feliz pareja, agradeceremos su presencia en el</w:t>
+      </w:r>
+    </w:p>
+    <w:p>
+      <w:pPr>
+        <w:pStyle w:val="Textopreformateado"/>
+        <w:rPr/>
+      </w:pPr>
+      <w:r>
+        <w:rPr>
+          <w:lang w:val="es-ES"/>
+        </w:rPr>
+        <w:t>Panteón Dolores, colonia La Senectud, para la recepción luctuosa.</w:t>
+      </w:r>
+    </w:p>
+    <w:p>
+      <w:pPr>
+        <w:pStyle w:val="Textopreformateado"/>
+        <w:rPr/>
+      </w:pPr>
+      <w:r>
+        <w:rPr>
+          <w:lang w:val="es-ES"/>
+        </w:rPr>
+        <w:t>__¿Tú venderías a tu abuela?</w:t>
+      </w:r>
+    </w:p>
+    <w:p>
+      <w:pPr>
+        <w:pStyle w:val="Textopreformateado"/>
         <w:rPr/>
       </w:pPr>
       <w:r>
@@ -18725,17 +19086,29 @@
         </w:rPr>
         <w:t>La voluptuosa señorita Ceniceros nos abre sus encantos en un iglú. La deleitabilísima señorita Ceniceros lamenta su soledad en el rincón más olvidado del planeta. La ardentísima señorita Ceniceros busca alguien que apague sus ardores polares. ¿Es que ya no hay hombres en el Polo Norte? El residente</w:t>
       </w:r>
-    </w:p>
-    <w:p>
-      <w:pPr>
-        <w:pStyle w:val="Textopreformateado"/>
-        <w:rPr/>
-      </w:pPr>
-      <w:r>
-        <w:rPr>
-          <w:lang w:val="es-ES"/>
-        </w:rPr>
-        <w:t>Patraca se mete impaciente al baño. La inquietante señorita Ceniceros se frota un pescado entre las piernas. El residente Patraca se recarga en el lavabo y se abre la bragueta. ¡Miren quién ha llegado! Oh, capitán Scott; es usted tan grande. ¡Oh, sí, señor capitán! Con golosía, la señorita Ceniceros besa el crustáceo del capitán</w:t>
+      <w:r>
+        <w:rPr>
+          <w:lang w:val="es-ES"/>
+        </w:rPr>
+        <w:t xml:space="preserve"> </w:t>
+      </w:r>
+      <w:r>
+        <w:rPr>
+          <w:lang w:val="es-ES"/>
+        </w:rPr>
+        <w:t>Patraca se mete al baño</w:t>
+      </w:r>
+      <w:r>
+        <w:rPr>
+          <w:lang w:val="es-ES"/>
+        </w:rPr>
+        <w:t xml:space="preserve"> con impaciencia</w:t>
+      </w:r>
+      <w:r>
+        <w:rPr>
+          <w:lang w:val="es-ES"/>
+        </w:rPr>
+        <w:t>. La inquietante señorita Ceniceros se frota un pescado entre las piernas. El residente Patraca se recarga en el lavabo y se abre la bragueta. ¡Miren quién ha llegado! Oh, capitán Scott; es usted tan grande. ¡Oh, sí, señor capitán! Con golosía, la señorita Ceniceros besa el crustáceo del capitán</w:t>
       </w:r>
     </w:p>
     <w:p>
@@ -35595,7 +35968,7 @@
     </w:r>
     <w:r>
       <w:rPr/>
-      <w:t>158</w:t>
+      <w:t>82</w:t>
     </w:r>
     <w:r>
       <w:rPr/>

</xml_diff>